<commit_message>
changed model save methods
</commit_message>
<xml_diff>
--- a/RAPOR/MODEL_RAPOR.docx
+++ b/RAPOR/MODEL_RAPOR.docx
@@ -1,6 +1,6 @@
 
 <file path=word/document.xml><?xml version="1.0" encoding="utf-8"?>
-<w:document xmlns:wpc="http://schemas.microsoft.com/office/word/2010/wordprocessingCanvas" xmlns:cx="http://schemas.microsoft.com/office/drawing/2014/chartex" xmlns:cx1="http://schemas.microsoft.com/office/drawing/2015/9/8/chartex" xmlns:cx2="http://schemas.microsoft.com/office/drawing/2015/10/21/chartex" xmlns:cx3="http://schemas.microsoft.com/office/drawing/2016/5/9/chartex" xmlns:cx4="http://schemas.microsoft.com/office/drawing/2016/5/10/chartex" xmlns:cx5="http://schemas.microsoft.com/office/drawing/2016/5/11/chartex" xmlns:cx6="http://schemas.microsoft.com/office/drawing/2016/5/12/chartex" xmlns:cx7="http://schemas.microsoft.com/office/drawing/2016/5/13/chartex" xmlns:cx8="http://schemas.microsoft.com/office/drawing/2016/5/14/chartex" xmlns:mc="http://schemas.openxmlformats.org/markup-compatibility/2006" xmlns:aink="http://schemas.microsoft.com/office/drawing/2016/ink" xmlns:am3d="http://schemas.microsoft.com/office/drawing/2017/model3d" xmlns:o="urn:schemas-microsoft-com:office:office" xmlns:oel="http://schemas.microsoft.com/office/2019/extlst" xmlns:r="http://schemas.openxmlformats.org/officeDocument/2006/relationships" xmlns:m="http://schemas.openxmlformats.org/officeDocument/2006/math" xmlns:v="urn:schemas-microsoft-com:vml" xmlns:wp14="http://schemas.microsoft.com/office/word/2010/wordprocessingDrawing" xmlns:wp="http://schemas.openxmlformats.org/drawingml/2006/wordprocessingDrawing" xmlns:w10="urn:schemas-microsoft-com:office:word" xmlns:w="http://schemas.openxmlformats.org/wordprocessingml/2006/main" xmlns:w14="http://schemas.microsoft.com/office/word/2010/wordml" xmlns:w15="http://schemas.microsoft.com/office/word/2012/wordml" xmlns:w16cex="http://schemas.microsoft.com/office/word/2018/wordml/cex" xmlns:w16cid="http://schemas.microsoft.com/office/word/2016/wordml/cid" xmlns:w16="http://schemas.microsoft.com/office/word/2018/wordml" xmlns:w16sdtdh="http://schemas.microsoft.com/office/word/2020/wordml/sdtdatahash" xmlns:w16se="http://schemas.microsoft.com/office/word/2015/wordml/symex" xmlns:wpg="http://schemas.microsoft.com/office/word/2010/wordprocessingGroup" xmlns:wpi="http://schemas.microsoft.com/office/word/2010/wordprocessingInk" xmlns:wne="http://schemas.microsoft.com/office/word/2006/wordml" xmlns:wps="http://schemas.microsoft.com/office/word/2010/wordprocessingShape" mc:Ignorable="w14 w15 w16se w16cid w16 w16cex w16sdtdh wp14">
+<w:document xmlns:wpc="http://schemas.microsoft.com/office/word/2010/wordprocessingCanvas" xmlns:cx="http://schemas.microsoft.com/office/drawing/2014/chartex" xmlns:cx1="http://schemas.microsoft.com/office/drawing/2015/9/8/chartex" xmlns:cx2="http://schemas.microsoft.com/office/drawing/2015/10/21/chartex" xmlns:cx3="http://schemas.microsoft.com/office/drawing/2016/5/9/chartex" xmlns:cx4="http://schemas.microsoft.com/office/drawing/2016/5/10/chartex" xmlns:cx5="http://schemas.microsoft.com/office/drawing/2016/5/11/chartex" xmlns:cx6="http://schemas.microsoft.com/office/drawing/2016/5/12/chartex" xmlns:cx7="http://schemas.microsoft.com/office/drawing/2016/5/13/chartex" xmlns:cx8="http://schemas.microsoft.com/office/drawing/2016/5/14/chartex" xmlns:mc="http://schemas.openxmlformats.org/markup-compatibility/2006" xmlns:aink="http://schemas.microsoft.com/office/drawing/2016/ink" xmlns:am3d="http://schemas.microsoft.com/office/drawing/2017/model3d" xmlns:o="urn:schemas-microsoft-com:office:office" xmlns:oel="http://schemas.microsoft.com/office/2019/extlst" xmlns:r="http://schemas.openxmlformats.org/officeDocument/2006/relationships" xmlns:m="http://schemas.openxmlformats.org/officeDocument/2006/math" xmlns:v="urn:schemas-microsoft-com:vml" xmlns:wp14="http://schemas.microsoft.com/office/word/2010/wordprocessingDrawing" xmlns:wp="http://schemas.openxmlformats.org/drawingml/2006/wordprocessingDrawing" xmlns:w10="urn:schemas-microsoft-com:office:word" xmlns:w="http://schemas.openxmlformats.org/wordprocessingml/2006/main" xmlns:w14="http://schemas.microsoft.com/office/word/2010/wordml" xmlns:w15="http://schemas.microsoft.com/office/word/2012/wordml" xmlns:w16cex="http://schemas.microsoft.com/office/word/2018/wordml/cex" xmlns:w16cid="http://schemas.microsoft.com/office/word/2016/wordml/cid" xmlns:w16="http://schemas.microsoft.com/office/word/2018/wordml" xmlns:w16du="http://schemas.microsoft.com/office/word/2023/wordml/word16du" xmlns:w16sdtdh="http://schemas.microsoft.com/office/word/2020/wordml/sdtdatahash" xmlns:w16se="http://schemas.microsoft.com/office/word/2015/wordml/symex" xmlns:wpg="http://schemas.microsoft.com/office/word/2010/wordprocessingGroup" xmlns:wpi="http://schemas.microsoft.com/office/word/2010/wordprocessingInk" xmlns:wne="http://schemas.microsoft.com/office/word/2006/wordml" xmlns:wps="http://schemas.microsoft.com/office/word/2010/wordprocessingShape" mc:Ignorable="w14 w15 w16se w16cid w16 w16cex w16sdtdh wp14">
   <w:body>
     <w:p>
       <w:pPr>
@@ -30,6 +30,110 @@
           <w:szCs w:val="24"/>
         </w:rPr>
       </w:pPr>
+      <w:r>
+        <w:rPr>
+          <w:sz w:val="24"/>
+          <w:szCs w:val="24"/>
+        </w:rPr>
+        <w:t>-</w:t>
+      </w:r>
+      <w:r>
+        <w:rPr>
+          <w:sz w:val="24"/>
+          <w:szCs w:val="24"/>
+        </w:rPr>
+        <w:tab/>
+      </w:r>
+      <w:r>
+        <w:rPr>
+          <w:sz w:val="24"/>
+          <w:szCs w:val="24"/>
+        </w:rPr>
+        <w:t>Eğitim veri seti 1279 sigara içmeyen, 1996 sigara içen insana ait toplam 3275 fotoğraftan oluşuyor.</w:t>
+      </w:r>
+    </w:p>
+    <w:p>
+      <w:pPr>
+        <w:ind w:left="360"/>
+        <w:rPr>
+          <w:sz w:val="24"/>
+          <w:szCs w:val="24"/>
+        </w:rPr>
+      </w:pPr>
+      <w:r>
+        <w:rPr>
+          <w:sz w:val="24"/>
+          <w:szCs w:val="24"/>
+        </w:rPr>
+        <w:drawing>
+          <wp:inline distT="0" distB="0" distL="0" distR="0" wp14:anchorId="6FA3BCE7" wp14:editId="13038D76">
+            <wp:extent cx="5731510" cy="2261235"/>
+            <wp:effectExtent l="0" t="0" r="2540" b="5715"/>
+            <wp:docPr id="9" name="Resim 9"/>
+            <wp:cNvGraphicFramePr>
+              <a:graphicFrameLocks xmlns:a="http://schemas.openxmlformats.org/drawingml/2006/main" noChangeAspect="1"/>
+            </wp:cNvGraphicFramePr>
+            <a:graphic xmlns:a="http://schemas.openxmlformats.org/drawingml/2006/main">
+              <a:graphicData uri="http://schemas.openxmlformats.org/drawingml/2006/picture">
+                <pic:pic xmlns:pic="http://schemas.openxmlformats.org/drawingml/2006/picture">
+                  <pic:nvPicPr>
+                    <pic:cNvPr id="1" name=""/>
+                    <pic:cNvPicPr/>
+                  </pic:nvPicPr>
+                  <pic:blipFill>
+                    <a:blip r:embed="rId5"/>
+                    <a:stretch>
+                      <a:fillRect/>
+                    </a:stretch>
+                  </pic:blipFill>
+                  <pic:spPr>
+                    <a:xfrm>
+                      <a:off x="0" y="0"/>
+                      <a:ext cx="5731510" cy="2261235"/>
+                    </a:xfrm>
+                    <a:prstGeom prst="rect">
+                      <a:avLst/>
+                    </a:prstGeom>
+                  </pic:spPr>
+                </pic:pic>
+              </a:graphicData>
+            </a:graphic>
+          </wp:inline>
+        </w:drawing>
+      </w:r>
+    </w:p>
+    <w:p>
+      <w:pPr>
+        <w:rPr>
+          <w:sz w:val="24"/>
+          <w:szCs w:val="24"/>
+        </w:rPr>
+      </w:pPr>
+    </w:p>
+    <w:p>
+      <w:pPr>
+        <w:ind w:left="360"/>
+        <w:rPr>
+          <w:sz w:val="32"/>
+          <w:szCs w:val="32"/>
+        </w:rPr>
+      </w:pPr>
+      <w:r>
+        <w:rPr>
+          <w:sz w:val="32"/>
+          <w:szCs w:val="32"/>
+        </w:rPr>
+        <w:t>1.1 MobileNetV2:</w:t>
+      </w:r>
+    </w:p>
+    <w:p>
+      <w:pPr>
+        <w:pStyle w:val="ListeParagraf"/>
+        <w:rPr>
+          <w:sz w:val="24"/>
+          <w:szCs w:val="24"/>
+        </w:rPr>
+      </w:pPr>
     </w:p>
     <w:p>
       <w:pPr>
@@ -48,27 +152,7 @@
           <w:sz w:val="24"/>
           <w:szCs w:val="24"/>
         </w:rPr>
-        <w:t>Model MobileNetv2 Yapay Sinir Ağı ile eğitildi.</w:t>
-      </w:r>
-    </w:p>
-    <w:p>
-      <w:pPr>
-        <w:pStyle w:val="ListeParagraf"/>
-        <w:numPr>
-          <w:ilvl w:val="0"/>
-          <w:numId w:val="5"/>
-        </w:numPr>
-        <w:rPr>
-          <w:sz w:val="24"/>
-          <w:szCs w:val="24"/>
-        </w:rPr>
-      </w:pPr>
-      <w:r>
-        <w:rPr>
-          <w:sz w:val="24"/>
-          <w:szCs w:val="24"/>
-        </w:rPr>
-        <w:t>Eğitim veri</w:t>
+        <w:t>Modelin hız açısından bir sıkıntısı yok.</w:t>
       </w:r>
       <w:r>
         <w:rPr>
@@ -82,34 +166,7 @@
           <w:sz w:val="24"/>
           <w:szCs w:val="24"/>
         </w:rPr>
-        <w:t>seti 1279 sigara içmeyen, 1996 sigara içen insana ait</w:t>
-      </w:r>
-      <w:r>
-        <w:rPr>
-          <w:sz w:val="24"/>
-          <w:szCs w:val="24"/>
-        </w:rPr>
-        <w:t xml:space="preserve"> toplam 3275 fotoğraftan oluşuyor.</w:t>
-      </w:r>
-    </w:p>
-    <w:p>
-      <w:pPr>
-        <w:pStyle w:val="ListeParagraf"/>
-        <w:numPr>
-          <w:ilvl w:val="0"/>
-          <w:numId w:val="5"/>
-        </w:numPr>
-        <w:rPr>
-          <w:sz w:val="24"/>
-          <w:szCs w:val="24"/>
-        </w:rPr>
-      </w:pPr>
-      <w:r>
-        <w:rPr>
-          <w:sz w:val="24"/>
-          <w:szCs w:val="24"/>
-        </w:rPr>
-        <w:t>Modelin hız açısından bir sıkıntısı yok. Tahminleri 100-200 milisaniye gibi hızlarda yapabiliyor.</w:t>
+        <w:t>Tahminleri 100-200 milisaniye gibi hızlarda yapabiliyor.</w:t>
       </w:r>
     </w:p>
     <w:p>
@@ -142,7 +199,7 @@
                     </pic:cNvPicPr>
                   </pic:nvPicPr>
                   <pic:blipFill>
-                    <a:blip r:embed="rId5">
+                    <a:blip r:embed="rId6">
                       <a:extLst>
                         <a:ext uri="{28A0092B-C50C-407E-A947-70E740481C1C}">
                           <a14:useLocalDpi xmlns:a14="http://schemas.microsoft.com/office/drawing/2010/main" val="0"/>
@@ -196,10 +253,240 @@
     </w:p>
     <w:p>
       <w:pPr>
+        <w:pStyle w:val="ListeParagraf"/>
+        <w:numPr>
+          <w:ilvl w:val="0"/>
+          <w:numId w:val="5"/>
+        </w:numPr>
+        <w:rPr>
+          <w:sz w:val="24"/>
+          <w:szCs w:val="24"/>
+        </w:rPr>
+      </w:pPr>
+      <w:r>
+        <w:rPr>
+          <w:sz w:val="24"/>
+          <w:szCs w:val="24"/>
+        </w:rPr>
+        <w:t>Test setinde başarı oranlarımız düşük çıkmıştır</w:t>
+      </w:r>
+      <w:r>
+        <w:rPr>
+          <w:sz w:val="24"/>
+          <w:szCs w:val="24"/>
+        </w:rPr>
+        <w:t>. Test verisetinde başarısız olmasından dolayı bu model seçilmedi.</w:t>
+      </w:r>
+    </w:p>
+    <w:p>
+      <w:pPr>
+        <w:pStyle w:val="ListeParagraf"/>
+        <w:numPr>
+          <w:ilvl w:val="0"/>
+          <w:numId w:val="5"/>
+        </w:numPr>
+        <w:rPr>
+          <w:sz w:val="24"/>
+          <w:szCs w:val="24"/>
+        </w:rPr>
+      </w:pPr>
+      <w:r>
+        <w:rPr>
+          <w:sz w:val="24"/>
+          <w:szCs w:val="24"/>
+        </w:rPr>
+        <w:drawing>
+          <wp:inline distT="0" distB="0" distL="0" distR="0" wp14:anchorId="1F20B8FC" wp14:editId="45654D4D">
+            <wp:extent cx="4541914" cy="1356478"/>
+            <wp:effectExtent l="0" t="0" r="0" b="0"/>
+            <wp:docPr id="8" name="Resim 8" descr="masa içeren bir resim&#10;&#10;Açıklama otomatik olarak oluşturuldu"/>
+            <wp:cNvGraphicFramePr>
+              <a:graphicFrameLocks xmlns:a="http://schemas.openxmlformats.org/drawingml/2006/main" noChangeAspect="1"/>
+            </wp:cNvGraphicFramePr>
+            <a:graphic xmlns:a="http://schemas.openxmlformats.org/drawingml/2006/main">
+              <a:graphicData uri="http://schemas.openxmlformats.org/drawingml/2006/picture">
+                <pic:pic xmlns:pic="http://schemas.openxmlformats.org/drawingml/2006/picture">
+                  <pic:nvPicPr>
+                    <pic:cNvPr id="8" name="Resim 8" descr="masa içeren bir resim&#10;&#10;Açıklama otomatik olarak oluşturuldu"/>
+                    <pic:cNvPicPr/>
+                  </pic:nvPicPr>
+                  <pic:blipFill>
+                    <a:blip r:embed="rId7"/>
+                    <a:stretch>
+                      <a:fillRect/>
+                    </a:stretch>
+                  </pic:blipFill>
+                  <pic:spPr>
+                    <a:xfrm>
+                      <a:off x="0" y="0"/>
+                      <a:ext cx="4541914" cy="1356478"/>
+                    </a:xfrm>
+                    <a:prstGeom prst="rect">
+                      <a:avLst/>
+                    </a:prstGeom>
+                  </pic:spPr>
+                </pic:pic>
+              </a:graphicData>
+            </a:graphic>
+          </wp:inline>
+        </w:drawing>
+      </w:r>
+    </w:p>
+    <w:p>
+      <w:pPr>
         <w:ind w:left="360"/>
         <w:rPr>
           <w:sz w:val="24"/>
           <w:szCs w:val="24"/>
+        </w:rPr>
+      </w:pPr>
+    </w:p>
+    <w:p>
+      <w:pPr>
+        <w:ind w:left="360"/>
+        <w:rPr>
+          <w:sz w:val="32"/>
+          <w:szCs w:val="32"/>
+        </w:rPr>
+      </w:pPr>
+      <w:r>
+        <w:rPr>
+          <w:sz w:val="32"/>
+          <w:szCs w:val="32"/>
+        </w:rPr>
+        <w:t>1.2 : EfficientNetB3:</w:t>
+      </w:r>
+    </w:p>
+    <w:p>
+      <w:pPr>
+        <w:ind w:left="360"/>
+        <w:rPr>
+          <w:sz w:val="32"/>
+          <w:szCs w:val="32"/>
+        </w:rPr>
+      </w:pPr>
+      <w:r>
+        <w:rPr>
+          <w:sz w:val="32"/>
+          <w:szCs w:val="32"/>
+        </w:rPr>
+        <w:drawing>
+          <wp:inline distT="0" distB="0" distL="0" distR="0" wp14:anchorId="587A3DB7" wp14:editId="73CB7B84">
+            <wp:extent cx="5731510" cy="2644140"/>
+            <wp:effectExtent l="0" t="0" r="2540" b="3810"/>
+            <wp:docPr id="10" name="Resim 10" descr="çizelge içeren bir resim&#10;&#10;Açıklama otomatik olarak oluşturuldu"/>
+            <wp:cNvGraphicFramePr>
+              <a:graphicFrameLocks xmlns:a="http://schemas.openxmlformats.org/drawingml/2006/main" noChangeAspect="1"/>
+            </wp:cNvGraphicFramePr>
+            <a:graphic xmlns:a="http://schemas.openxmlformats.org/drawingml/2006/main">
+              <a:graphicData uri="http://schemas.openxmlformats.org/drawingml/2006/picture">
+                <pic:pic xmlns:pic="http://schemas.openxmlformats.org/drawingml/2006/picture">
+                  <pic:nvPicPr>
+                    <pic:cNvPr id="10" name="Resim 10" descr="çizelge içeren bir resim&#10;&#10;Açıklama otomatik olarak oluşturuldu"/>
+                    <pic:cNvPicPr/>
+                  </pic:nvPicPr>
+                  <pic:blipFill>
+                    <a:blip r:embed="rId8"/>
+                    <a:stretch>
+                      <a:fillRect/>
+                    </a:stretch>
+                  </pic:blipFill>
+                  <pic:spPr>
+                    <a:xfrm>
+                      <a:off x="0" y="0"/>
+                      <a:ext cx="5731510" cy="2644140"/>
+                    </a:xfrm>
+                    <a:prstGeom prst="rect">
+                      <a:avLst/>
+                    </a:prstGeom>
+                  </pic:spPr>
+                </pic:pic>
+              </a:graphicData>
+            </a:graphic>
+          </wp:inline>
+        </w:drawing>
+      </w:r>
+    </w:p>
+    <w:p>
+      <w:pPr>
+        <w:pStyle w:val="ListeParagraf"/>
+        <w:numPr>
+          <w:ilvl w:val="0"/>
+          <w:numId w:val="5"/>
+        </w:numPr>
+        <w:rPr>
+          <w:sz w:val="32"/>
+          <w:szCs w:val="32"/>
+        </w:rPr>
+      </w:pPr>
+      <w:r>
+        <w:rPr>
+          <w:sz w:val="32"/>
+          <w:szCs w:val="32"/>
+        </w:rPr>
+        <w:drawing>
+          <wp:inline distT="0" distB="0" distL="0" distR="0" wp14:anchorId="05C779B0" wp14:editId="216ED676">
+            <wp:extent cx="5167723" cy="1638300"/>
+            <wp:effectExtent l="0" t="0" r="0" b="0"/>
+            <wp:docPr id="11" name="Resim 11" descr="masa içeren bir resim&#10;&#10;Açıklama otomatik olarak oluşturuldu"/>
+            <wp:cNvGraphicFramePr>
+              <a:graphicFrameLocks xmlns:a="http://schemas.openxmlformats.org/drawingml/2006/main" noChangeAspect="1"/>
+            </wp:cNvGraphicFramePr>
+            <a:graphic xmlns:a="http://schemas.openxmlformats.org/drawingml/2006/main">
+              <a:graphicData uri="http://schemas.openxmlformats.org/drawingml/2006/picture">
+                <pic:pic xmlns:pic="http://schemas.openxmlformats.org/drawingml/2006/picture">
+                  <pic:nvPicPr>
+                    <pic:cNvPr id="11" name="Resim 11" descr="masa içeren bir resim&#10;&#10;Açıklama otomatik olarak oluşturuldu"/>
+                    <pic:cNvPicPr/>
+                  </pic:nvPicPr>
+                  <pic:blipFill>
+                    <a:blip r:embed="rId9"/>
+                    <a:stretch>
+                      <a:fillRect/>
+                    </a:stretch>
+                  </pic:blipFill>
+                  <pic:spPr>
+                    <a:xfrm>
+                      <a:off x="0" y="0"/>
+                      <a:ext cx="5173814" cy="1640231"/>
+                    </a:xfrm>
+                    <a:prstGeom prst="rect">
+                      <a:avLst/>
+                    </a:prstGeom>
+                  </pic:spPr>
+                </pic:pic>
+              </a:graphicData>
+            </a:graphic>
+          </wp:inline>
+        </w:drawing>
+      </w:r>
+    </w:p>
+    <w:p>
+      <w:pPr>
+        <w:pStyle w:val="ListeParagraf"/>
+        <w:numPr>
+          <w:ilvl w:val="0"/>
+          <w:numId w:val="5"/>
+        </w:numPr>
+        <w:rPr>
+          <w:sz w:val="32"/>
+          <w:szCs w:val="32"/>
+        </w:rPr>
+      </w:pPr>
+      <w:r>
+        <w:rPr>
+          <w:sz w:val="24"/>
+          <w:szCs w:val="24"/>
+        </w:rPr>
+        <w:t>Diğer modele kıyasla validation setinde %85 doğruluğa ulaşsa da test veri setinde daha tutarlı sonuç göstermiştir.</w:t>
+      </w:r>
+    </w:p>
+    <w:p>
+      <w:pPr>
+        <w:ind w:left="360"/>
+        <w:rPr>
+          <w:sz w:val="32"/>
+          <w:szCs w:val="32"/>
         </w:rPr>
       </w:pPr>
     </w:p>
@@ -404,7 +691,6 @@
           <w:sz w:val="24"/>
           <w:szCs w:val="24"/>
         </w:rPr>
-        <w:lastRenderedPageBreak/>
         <w:t>- Test Veri</w:t>
       </w:r>
       <w:r>
@@ -484,7 +770,7 @@
                     </pic:cNvPicPr>
                   </pic:nvPicPr>
                   <pic:blipFill>
-                    <a:blip r:embed="rId6">
+                    <a:blip r:embed="rId10">
                       <a:extLst>
                         <a:ext uri="{28A0092B-C50C-407E-A947-70E740481C1C}">
                           <a14:useLocalDpi xmlns:a14="http://schemas.microsoft.com/office/drawing/2010/main" val="0"/>
@@ -829,6 +1115,22 @@
     </w:p>
     <w:p>
       <w:pPr>
+        <w:rPr>
+          <w:sz w:val="32"/>
+          <w:szCs w:val="32"/>
+        </w:rPr>
+      </w:pPr>
+    </w:p>
+    <w:p>
+      <w:pPr>
+        <w:rPr>
+          <w:sz w:val="32"/>
+          <w:szCs w:val="32"/>
+        </w:rPr>
+      </w:pPr>
+    </w:p>
+    <w:p>
+      <w:pPr>
         <w:pStyle w:val="ListeParagraf"/>
         <w:numPr>
           <w:ilvl w:val="1"/>
@@ -844,6 +1146,7 @@
           <w:sz w:val="32"/>
           <w:szCs w:val="32"/>
         </w:rPr>
+        <w:lastRenderedPageBreak/>
         <w:t>YOLO</w:t>
       </w:r>
     </w:p>
@@ -899,7 +1202,7 @@
                     </pic:cNvPicPr>
                   </pic:nvPicPr>
                   <pic:blipFill>
-                    <a:blip r:embed="rId7">
+                    <a:blip r:embed="rId11">
                       <a:extLst>
                         <a:ext uri="{28A0092B-C50C-407E-A947-70E740481C1C}">
                           <a14:useLocalDpi xmlns:a14="http://schemas.microsoft.com/office/drawing/2010/main" val="0"/>
@@ -948,7 +1251,6 @@
           <w:sz w:val="24"/>
           <w:szCs w:val="24"/>
         </w:rPr>
-        <w:lastRenderedPageBreak/>
         <w:t>Yolov8s performansı:</w:t>
       </w:r>
     </w:p>
@@ -984,7 +1286,7 @@
                     </pic:cNvPicPr>
                   </pic:nvPicPr>
                   <pic:blipFill>
-                    <a:blip r:embed="rId8">
+                    <a:blip r:embed="rId12">
                       <a:extLst>
                         <a:ext uri="{28A0092B-C50C-407E-A947-70E740481C1C}">
                           <a14:useLocalDpi xmlns:a14="http://schemas.microsoft.com/office/drawing/2010/main" val="0"/>
@@ -1150,7 +1452,7 @@
                     <pic:cNvPicPr/>
                   </pic:nvPicPr>
                   <pic:blipFill>
-                    <a:blip r:embed="rId9"/>
+                    <a:blip r:embed="rId13"/>
                     <a:stretch>
                       <a:fillRect/>
                     </a:stretch>
@@ -1485,6 +1787,15 @@
     </w:tbl>
     <w:p>
       <w:pPr>
+        <w:ind w:left="360"/>
+        <w:rPr>
+          <w:sz w:val="32"/>
+          <w:szCs w:val="32"/>
+        </w:rPr>
+      </w:pPr>
+    </w:p>
+    <w:p>
+      <w:pPr>
         <w:pStyle w:val="ListeParagraf"/>
         <w:numPr>
           <w:ilvl w:val="0"/>
@@ -1500,7 +1811,6 @@
           <w:sz w:val="32"/>
           <w:szCs w:val="32"/>
         </w:rPr>
-        <w:lastRenderedPageBreak/>
         <w:t>Yangın Tespit Modeli (Fire Detection):</w:t>
       </w:r>
     </w:p>
@@ -1534,6 +1844,7 @@
       </w:pPr>
       <w:r>
         <w:rPr>
+          <w:noProof/>
           <w:sz w:val="24"/>
           <w:szCs w:val="24"/>
         </w:rPr>
@@ -1553,7 +1864,7 @@
                     <pic:cNvPicPr/>
                   </pic:nvPicPr>
                   <pic:blipFill>
-                    <a:blip r:embed="rId10"/>
+                    <a:blip r:embed="rId14"/>
                     <a:stretch>
                       <a:fillRect/>
                     </a:stretch>
@@ -1576,6 +1887,70 @@
     </w:p>
     <w:p>
       <w:pPr>
+        <w:rPr>
+          <w:sz w:val="24"/>
+          <w:szCs w:val="24"/>
+        </w:rPr>
+      </w:pPr>
+    </w:p>
+    <w:p>
+      <w:pPr>
+        <w:rPr>
+          <w:sz w:val="24"/>
+          <w:szCs w:val="24"/>
+        </w:rPr>
+      </w:pPr>
+    </w:p>
+    <w:p>
+      <w:pPr>
+        <w:rPr>
+          <w:sz w:val="24"/>
+          <w:szCs w:val="24"/>
+        </w:rPr>
+      </w:pPr>
+    </w:p>
+    <w:p>
+      <w:pPr>
+        <w:rPr>
+          <w:sz w:val="24"/>
+          <w:szCs w:val="24"/>
+        </w:rPr>
+      </w:pPr>
+    </w:p>
+    <w:p>
+      <w:pPr>
+        <w:rPr>
+          <w:sz w:val="24"/>
+          <w:szCs w:val="24"/>
+        </w:rPr>
+      </w:pPr>
+    </w:p>
+    <w:p>
+      <w:pPr>
+        <w:rPr>
+          <w:sz w:val="24"/>
+          <w:szCs w:val="24"/>
+        </w:rPr>
+      </w:pPr>
+    </w:p>
+    <w:p>
+      <w:pPr>
+        <w:rPr>
+          <w:sz w:val="24"/>
+          <w:szCs w:val="24"/>
+        </w:rPr>
+      </w:pPr>
+    </w:p>
+    <w:p>
+      <w:pPr>
+        <w:rPr>
+          <w:sz w:val="24"/>
+          <w:szCs w:val="24"/>
+        </w:rPr>
+      </w:pPr>
+    </w:p>
+    <w:p>
+      <w:pPr>
         <w:pStyle w:val="ListeParagraf"/>
         <w:numPr>
           <w:ilvl w:val="0"/>
@@ -1591,6 +1966,7 @@
           <w:sz w:val="24"/>
           <w:szCs w:val="24"/>
         </w:rPr>
+        <w:lastRenderedPageBreak/>
         <w:t>VGG16 Model Performansı:</w:t>
       </w:r>
     </w:p>
@@ -1604,6 +1980,7 @@
       </w:pPr>
       <w:r>
         <w:rPr>
+          <w:noProof/>
           <w:sz w:val="24"/>
           <w:szCs w:val="24"/>
         </w:rPr>
@@ -1623,7 +2000,7 @@
                     <pic:cNvPicPr/>
                   </pic:nvPicPr>
                   <pic:blipFill>
-                    <a:blip r:embed="rId11"/>
+                    <a:blip r:embed="rId15"/>
                     <a:stretch>
                       <a:fillRect/>
                     </a:stretch>
@@ -1738,7 +2115,7 @@
 </file>
 
 <file path=word/numbering.xml><?xml version="1.0" encoding="utf-8"?>
-<w:numbering xmlns:wpc="http://schemas.microsoft.com/office/word/2010/wordprocessingCanvas" xmlns:cx="http://schemas.microsoft.com/office/drawing/2014/chartex" xmlns:cx1="http://schemas.microsoft.com/office/drawing/2015/9/8/chartex" xmlns:cx2="http://schemas.microsoft.com/office/drawing/2015/10/21/chartex" xmlns:cx3="http://schemas.microsoft.com/office/drawing/2016/5/9/chartex" xmlns:cx4="http://schemas.microsoft.com/office/drawing/2016/5/10/chartex" xmlns:cx5="http://schemas.microsoft.com/office/drawing/2016/5/11/chartex" xmlns:cx6="http://schemas.microsoft.com/office/drawing/2016/5/12/chartex" xmlns:cx7="http://schemas.microsoft.com/office/drawing/2016/5/13/chartex" xmlns:cx8="http://schemas.microsoft.com/office/drawing/2016/5/14/chartex" xmlns:mc="http://schemas.openxmlformats.org/markup-compatibility/2006" xmlns:aink="http://schemas.microsoft.com/office/drawing/2016/ink" xmlns:am3d="http://schemas.microsoft.com/office/drawing/2017/model3d" xmlns:o="urn:schemas-microsoft-com:office:office" xmlns:oel="http://schemas.microsoft.com/office/2019/extlst" xmlns:r="http://schemas.openxmlformats.org/officeDocument/2006/relationships" xmlns:m="http://schemas.openxmlformats.org/officeDocument/2006/math" xmlns:v="urn:schemas-microsoft-com:vml" xmlns:wp14="http://schemas.microsoft.com/office/word/2010/wordprocessingDrawing" xmlns:wp="http://schemas.openxmlformats.org/drawingml/2006/wordprocessingDrawing" xmlns:w10="urn:schemas-microsoft-com:office:word" xmlns:w="http://schemas.openxmlformats.org/wordprocessingml/2006/main" xmlns:w14="http://schemas.microsoft.com/office/word/2010/wordml" xmlns:w15="http://schemas.microsoft.com/office/word/2012/wordml" xmlns:w16cex="http://schemas.microsoft.com/office/word/2018/wordml/cex" xmlns:w16cid="http://schemas.microsoft.com/office/word/2016/wordml/cid" xmlns:w16="http://schemas.microsoft.com/office/word/2018/wordml" xmlns:w16sdtdh="http://schemas.microsoft.com/office/word/2020/wordml/sdtdatahash" xmlns:w16se="http://schemas.microsoft.com/office/word/2015/wordml/symex" xmlns:wpg="http://schemas.microsoft.com/office/word/2010/wordprocessingGroup" xmlns:wpi="http://schemas.microsoft.com/office/word/2010/wordprocessingInk" xmlns:wne="http://schemas.microsoft.com/office/word/2006/wordml" xmlns:wps="http://schemas.microsoft.com/office/word/2010/wordprocessingShape" mc:Ignorable="w14 w15 w16se w16cid w16 w16cex w16sdtdh wp14">
+<w:numbering xmlns:wpc="http://schemas.microsoft.com/office/word/2010/wordprocessingCanvas" xmlns:cx="http://schemas.microsoft.com/office/drawing/2014/chartex" xmlns:cx1="http://schemas.microsoft.com/office/drawing/2015/9/8/chartex" xmlns:cx2="http://schemas.microsoft.com/office/drawing/2015/10/21/chartex" xmlns:cx3="http://schemas.microsoft.com/office/drawing/2016/5/9/chartex" xmlns:cx4="http://schemas.microsoft.com/office/drawing/2016/5/10/chartex" xmlns:cx5="http://schemas.microsoft.com/office/drawing/2016/5/11/chartex" xmlns:cx6="http://schemas.microsoft.com/office/drawing/2016/5/12/chartex" xmlns:cx7="http://schemas.microsoft.com/office/drawing/2016/5/13/chartex" xmlns:cx8="http://schemas.microsoft.com/office/drawing/2016/5/14/chartex" xmlns:mc="http://schemas.openxmlformats.org/markup-compatibility/2006" xmlns:aink="http://schemas.microsoft.com/office/drawing/2016/ink" xmlns:am3d="http://schemas.microsoft.com/office/drawing/2017/model3d" xmlns:o="urn:schemas-microsoft-com:office:office" xmlns:oel="http://schemas.microsoft.com/office/2019/extlst" xmlns:r="http://schemas.openxmlformats.org/officeDocument/2006/relationships" xmlns:m="http://schemas.openxmlformats.org/officeDocument/2006/math" xmlns:v="urn:schemas-microsoft-com:vml" xmlns:wp14="http://schemas.microsoft.com/office/word/2010/wordprocessingDrawing" xmlns:wp="http://schemas.openxmlformats.org/drawingml/2006/wordprocessingDrawing" xmlns:w10="urn:schemas-microsoft-com:office:word" xmlns:w="http://schemas.openxmlformats.org/wordprocessingml/2006/main" xmlns:w14="http://schemas.microsoft.com/office/word/2010/wordml" xmlns:w15="http://schemas.microsoft.com/office/word/2012/wordml" xmlns:w16cex="http://schemas.microsoft.com/office/word/2018/wordml/cex" xmlns:w16cid="http://schemas.microsoft.com/office/word/2016/wordml/cid" xmlns:w16="http://schemas.microsoft.com/office/word/2018/wordml" xmlns:w16du="http://schemas.microsoft.com/office/word/2023/wordml/word16du" xmlns:w16sdtdh="http://schemas.microsoft.com/office/word/2020/wordml/sdtdatahash" xmlns:w16se="http://schemas.microsoft.com/office/word/2015/wordml/symex" xmlns:wpg="http://schemas.microsoft.com/office/word/2010/wordprocessingGroup" xmlns:wpi="http://schemas.microsoft.com/office/word/2010/wordprocessingInk" xmlns:wne="http://schemas.microsoft.com/office/word/2006/wordml" xmlns:wps="http://schemas.microsoft.com/office/word/2010/wordprocessingShape" mc:Ignorable="w14 w15 w16se w16cid w16 w16cex w16sdtdh wp14">
   <w:abstractNum w:abstractNumId="0" w15:restartNumberingAfterBreak="0">
     <w:nsid w:val="07AB6E27"/>
     <w:multiLevelType w:val="hybridMultilevel"/>

</xml_diff>

<commit_message>
cigaratte smoker efficientb3 model updated
</commit_message>
<xml_diff>
--- a/RAPOR/MODEL_RAPOR.docx
+++ b/RAPOR/MODEL_RAPOR.docx
@@ -19,7 +19,39 @@
           <w:sz w:val="32"/>
           <w:szCs w:val="32"/>
         </w:rPr>
-        <w:t>Sigara İçen Tespit Modeli (Smoker Detection):</w:t>
+        <w:t>Sigara İçen Tespit Modeli (</w:t>
+      </w:r>
+      <w:proofErr w:type="spellStart"/>
+      <w:r>
+        <w:rPr>
+          <w:sz w:val="32"/>
+          <w:szCs w:val="32"/>
+        </w:rPr>
+        <w:t>Smoker</w:t>
+      </w:r>
+      <w:proofErr w:type="spellEnd"/>
+      <w:r>
+        <w:rPr>
+          <w:sz w:val="32"/>
+          <w:szCs w:val="32"/>
+        </w:rPr>
+        <w:t xml:space="preserve"> </w:t>
+      </w:r>
+      <w:proofErr w:type="spellStart"/>
+      <w:r>
+        <w:rPr>
+          <w:sz w:val="32"/>
+          <w:szCs w:val="32"/>
+        </w:rPr>
+        <w:t>Detection</w:t>
+      </w:r>
+      <w:proofErr w:type="spellEnd"/>
+      <w:r>
+        <w:rPr>
+          <w:sz w:val="32"/>
+          <w:szCs w:val="32"/>
+        </w:rPr>
+        <w:t>):</w:t>
       </w:r>
     </w:p>
     <w:p>
@@ -43,12 +75,6 @@
           <w:szCs w:val="24"/>
         </w:rPr>
         <w:tab/>
-      </w:r>
-      <w:r>
-        <w:rPr>
-          <w:sz w:val="24"/>
-          <w:szCs w:val="24"/>
-        </w:rPr>
         <w:t>Eğitim veri seti 1279 sigara içmeyen, 1996 sigara içen insana ait toplam 3275 fotoğraftan oluşuyor.</w:t>
       </w:r>
     </w:p>
@@ -62,6 +88,7 @@
       </w:pPr>
       <w:r>
         <w:rPr>
+          <w:noProof/>
           <w:sz w:val="24"/>
           <w:szCs w:val="24"/>
         </w:rPr>
@@ -248,7 +275,55 @@
           <w:sz w:val="24"/>
           <w:szCs w:val="24"/>
         </w:rPr>
-        <w:t>Model Validation veri setinde %90 Accuracy başarı oranına ulaşmıştır.</w:t>
+        <w:t xml:space="preserve">Model </w:t>
+      </w:r>
+      <w:proofErr w:type="spellStart"/>
+      <w:r>
+        <w:rPr>
+          <w:sz w:val="24"/>
+          <w:szCs w:val="24"/>
+        </w:rPr>
+        <w:t>Validation</w:t>
+      </w:r>
+      <w:proofErr w:type="spellEnd"/>
+      <w:r>
+        <w:rPr>
+          <w:sz w:val="24"/>
+          <w:szCs w:val="24"/>
+        </w:rPr>
+        <w:t xml:space="preserve"> veri setinde </w:t>
+      </w:r>
+      <w:proofErr w:type="gramStart"/>
+      <w:r>
+        <w:rPr>
+          <w:sz w:val="24"/>
+          <w:szCs w:val="24"/>
+        </w:rPr>
+        <w:t>%90</w:t>
+      </w:r>
+      <w:proofErr w:type="gramEnd"/>
+      <w:r>
+        <w:rPr>
+          <w:sz w:val="24"/>
+          <w:szCs w:val="24"/>
+        </w:rPr>
+        <w:t xml:space="preserve"> </w:t>
+      </w:r>
+      <w:proofErr w:type="spellStart"/>
+      <w:r>
+        <w:rPr>
+          <w:sz w:val="24"/>
+          <w:szCs w:val="24"/>
+        </w:rPr>
+        <w:t>Accuracy</w:t>
+      </w:r>
+      <w:proofErr w:type="spellEnd"/>
+      <w:r>
+        <w:rPr>
+          <w:sz w:val="24"/>
+          <w:szCs w:val="24"/>
+        </w:rPr>
+        <w:t xml:space="preserve"> başarı oranına ulaşmıştır.</w:t>
       </w:r>
     </w:p>
     <w:p>
@@ -275,7 +350,23 @@
           <w:sz w:val="24"/>
           <w:szCs w:val="24"/>
         </w:rPr>
-        <w:t>. Test verisetinde başarısız olmasından dolayı bu model seçilmedi.</w:t>
+        <w:t xml:space="preserve">. Test </w:t>
+      </w:r>
+      <w:proofErr w:type="spellStart"/>
+      <w:r>
+        <w:rPr>
+          <w:sz w:val="24"/>
+          <w:szCs w:val="24"/>
+        </w:rPr>
+        <w:t>verisetinde</w:t>
+      </w:r>
+      <w:proofErr w:type="spellEnd"/>
+      <w:r>
+        <w:rPr>
+          <w:sz w:val="24"/>
+          <w:szCs w:val="24"/>
+        </w:rPr>
+        <w:t xml:space="preserve"> başarısız olmasından dolayı bu model seçilmedi.</w:t>
       </w:r>
     </w:p>
     <w:p>
@@ -292,6 +383,7 @@
       </w:pPr>
       <w:r>
         <w:rPr>
+          <w:noProof/>
           <w:sz w:val="24"/>
           <w:szCs w:val="24"/>
         </w:rPr>
@@ -349,12 +441,21 @@
           <w:szCs w:val="32"/>
         </w:rPr>
       </w:pPr>
-      <w:r>
-        <w:rPr>
-          <w:sz w:val="32"/>
-          <w:szCs w:val="32"/>
-        </w:rPr>
-        <w:t>1.2 : EfficientNetB3:</w:t>
+      <w:proofErr w:type="gramStart"/>
+      <w:r>
+        <w:rPr>
+          <w:sz w:val="32"/>
+          <w:szCs w:val="32"/>
+        </w:rPr>
+        <w:t>1.2 :</w:t>
+      </w:r>
+      <w:proofErr w:type="gramEnd"/>
+      <w:r>
+        <w:rPr>
+          <w:sz w:val="32"/>
+          <w:szCs w:val="32"/>
+        </w:rPr>
+        <w:t xml:space="preserve"> EfficientNetB3:</w:t>
       </w:r>
     </w:p>
     <w:p>
@@ -367,6 +468,7 @@
       </w:pPr>
       <w:r>
         <w:rPr>
+          <w:noProof/>
           <w:sz w:val="32"/>
           <w:szCs w:val="32"/>
         </w:rPr>
@@ -421,6 +523,7 @@
       </w:pPr>
       <w:r>
         <w:rPr>
+          <w:noProof/>
           <w:sz w:val="32"/>
           <w:szCs w:val="32"/>
         </w:rPr>
@@ -478,7 +581,252 @@
           <w:sz w:val="24"/>
           <w:szCs w:val="24"/>
         </w:rPr>
-        <w:t>Diğer modele kıyasla validation setinde %85 doğruluğa ulaşsa da test veri setinde daha tutarlı sonuç göstermiştir.</w:t>
+        <w:t xml:space="preserve">Diğer modele kıyasla </w:t>
+      </w:r>
+      <w:proofErr w:type="spellStart"/>
+      <w:r>
+        <w:rPr>
+          <w:sz w:val="24"/>
+          <w:szCs w:val="24"/>
+        </w:rPr>
+        <w:t>validation</w:t>
+      </w:r>
+      <w:proofErr w:type="spellEnd"/>
+      <w:r>
+        <w:rPr>
+          <w:sz w:val="24"/>
+          <w:szCs w:val="24"/>
+        </w:rPr>
+        <w:t xml:space="preserve"> setinde </w:t>
+      </w:r>
+      <w:proofErr w:type="gramStart"/>
+      <w:r>
+        <w:rPr>
+          <w:sz w:val="24"/>
+          <w:szCs w:val="24"/>
+        </w:rPr>
+        <w:t>%85</w:t>
+      </w:r>
+      <w:proofErr w:type="gramEnd"/>
+      <w:r>
+        <w:rPr>
+          <w:sz w:val="24"/>
+          <w:szCs w:val="24"/>
+        </w:rPr>
+        <w:t xml:space="preserve"> doğruluğa ulaşsa da test veri setinde daha tutarlı sonuç göstermiştir.</w:t>
+      </w:r>
+    </w:p>
+    <w:p>
+      <w:pPr>
+        <w:ind w:left="360"/>
+        <w:rPr>
+          <w:sz w:val="32"/>
+          <w:szCs w:val="32"/>
+        </w:rPr>
+      </w:pPr>
+      <w:r>
+        <w:rPr>
+          <w:sz w:val="32"/>
+          <w:szCs w:val="32"/>
+        </w:rPr>
+        <w:t>1.3: EfficientNetB3 – V2</w:t>
+      </w:r>
+    </w:p>
+    <w:p>
+      <w:pPr>
+        <w:ind w:left="360"/>
+        <w:rPr>
+          <w:sz w:val="24"/>
+          <w:szCs w:val="24"/>
+        </w:rPr>
+      </w:pPr>
+      <w:r>
+        <w:rPr>
+          <w:sz w:val="24"/>
+          <w:szCs w:val="24"/>
+        </w:rPr>
+        <w:t>-</w:t>
+      </w:r>
+      <w:r>
+        <w:rPr>
+          <w:sz w:val="24"/>
+          <w:szCs w:val="24"/>
+        </w:rPr>
+        <w:tab/>
+        <w:t>Model performansı kask-yelek tahmini kullandığımız veri seti ile sigara içen insanları içeren veri seti birleştirilerek iyileştirilmek amaçlanmıştır.</w:t>
+      </w:r>
+    </w:p>
+    <w:p>
+      <w:pPr>
+        <w:ind w:left="360"/>
+        <w:rPr>
+          <w:sz w:val="24"/>
+          <w:szCs w:val="24"/>
+        </w:rPr>
+      </w:pPr>
+      <w:r>
+        <w:rPr>
+          <w:sz w:val="24"/>
+          <w:szCs w:val="24"/>
+        </w:rPr>
+        <w:lastRenderedPageBreak/>
+        <w:drawing>
+          <wp:inline distT="0" distB="0" distL="0" distR="0" wp14:anchorId="3DD637AA" wp14:editId="542929CF">
+            <wp:extent cx="5744806" cy="2743200"/>
+            <wp:effectExtent l="0" t="0" r="8890" b="0"/>
+            <wp:docPr id="12" name="Resim 12" descr="çizelge içeren bir resim&#10;&#10;Açıklama otomatik olarak oluşturuldu"/>
+            <wp:cNvGraphicFramePr>
+              <a:graphicFrameLocks xmlns:a="http://schemas.openxmlformats.org/drawingml/2006/main" noChangeAspect="1"/>
+            </wp:cNvGraphicFramePr>
+            <a:graphic xmlns:a="http://schemas.openxmlformats.org/drawingml/2006/main">
+              <a:graphicData uri="http://schemas.openxmlformats.org/drawingml/2006/picture">
+                <pic:pic xmlns:pic="http://schemas.openxmlformats.org/drawingml/2006/picture">
+                  <pic:nvPicPr>
+                    <pic:cNvPr id="12" name="Resim 12" descr="çizelge içeren bir resim&#10;&#10;Açıklama otomatik olarak oluşturuldu"/>
+                    <pic:cNvPicPr/>
+                  </pic:nvPicPr>
+                  <pic:blipFill>
+                    <a:blip r:embed="rId10"/>
+                    <a:stretch>
+                      <a:fillRect/>
+                    </a:stretch>
+                  </pic:blipFill>
+                  <pic:spPr>
+                    <a:xfrm>
+                      <a:off x="0" y="0"/>
+                      <a:ext cx="5757667" cy="2749341"/>
+                    </a:xfrm>
+                    <a:prstGeom prst="rect">
+                      <a:avLst/>
+                    </a:prstGeom>
+                  </pic:spPr>
+                </pic:pic>
+              </a:graphicData>
+            </a:graphic>
+          </wp:inline>
+        </w:drawing>
+      </w:r>
+    </w:p>
+    <w:p>
+      <w:pPr>
+        <w:ind w:left="360"/>
+        <w:rPr>
+          <w:sz w:val="24"/>
+          <w:szCs w:val="24"/>
+        </w:rPr>
+      </w:pPr>
+      <w:r>
+        <w:rPr>
+          <w:sz w:val="24"/>
+          <w:szCs w:val="24"/>
+        </w:rPr>
+        <w:drawing>
+          <wp:inline distT="0" distB="0" distL="0" distR="0" wp14:anchorId="59D19475" wp14:editId="7900BABD">
+            <wp:extent cx="5452094" cy="2316480"/>
+            <wp:effectExtent l="0" t="0" r="0" b="7620"/>
+            <wp:docPr id="13" name="Resim 13" descr="masa içeren bir resim&#10;&#10;Açıklama otomatik olarak oluşturuldu"/>
+            <wp:cNvGraphicFramePr>
+              <a:graphicFrameLocks xmlns:a="http://schemas.openxmlformats.org/drawingml/2006/main" noChangeAspect="1"/>
+            </wp:cNvGraphicFramePr>
+            <a:graphic xmlns:a="http://schemas.openxmlformats.org/drawingml/2006/main">
+              <a:graphicData uri="http://schemas.openxmlformats.org/drawingml/2006/picture">
+                <pic:pic xmlns:pic="http://schemas.openxmlformats.org/drawingml/2006/picture">
+                  <pic:nvPicPr>
+                    <pic:cNvPr id="13" name="Resim 13" descr="masa içeren bir resim&#10;&#10;Açıklama otomatik olarak oluşturuldu"/>
+                    <pic:cNvPicPr/>
+                  </pic:nvPicPr>
+                  <pic:blipFill>
+                    <a:blip r:embed="rId11"/>
+                    <a:stretch>
+                      <a:fillRect/>
+                    </a:stretch>
+                  </pic:blipFill>
+                  <pic:spPr>
+                    <a:xfrm>
+                      <a:off x="0" y="0"/>
+                      <a:ext cx="5455941" cy="2318115"/>
+                    </a:xfrm>
+                    <a:prstGeom prst="rect">
+                      <a:avLst/>
+                    </a:prstGeom>
+                  </pic:spPr>
+                </pic:pic>
+              </a:graphicData>
+            </a:graphic>
+          </wp:inline>
+        </w:drawing>
+      </w:r>
+    </w:p>
+    <w:p>
+      <w:pPr>
+        <w:pStyle w:val="ListeParagraf"/>
+        <w:numPr>
+          <w:ilvl w:val="0"/>
+          <w:numId w:val="5"/>
+        </w:numPr>
+        <w:rPr>
+          <w:sz w:val="24"/>
+          <w:szCs w:val="24"/>
+        </w:rPr>
+      </w:pPr>
+      <w:r>
+        <w:rPr>
+          <w:sz w:val="24"/>
+          <w:szCs w:val="24"/>
+        </w:rPr>
+        <w:t>Eski Verilere 2605 veri daha eklenmiştir böylece eğitimde kullanılan veri sayısı 5880 olmuştur. Yeni eklenen veriler, kask-yelek veri setinden eklendiği için ‘not-</w:t>
+      </w:r>
+      <w:proofErr w:type="spellStart"/>
+      <w:r>
+        <w:rPr>
+          <w:sz w:val="24"/>
+          <w:szCs w:val="24"/>
+        </w:rPr>
+        <w:t>smoking</w:t>
+      </w:r>
+      <w:proofErr w:type="spellEnd"/>
+      <w:r>
+        <w:rPr>
+          <w:sz w:val="24"/>
+          <w:szCs w:val="24"/>
+        </w:rPr>
+        <w:t xml:space="preserve">’ etiketine sahiptir. </w:t>
+      </w:r>
+    </w:p>
+    <w:p>
+      <w:pPr>
+        <w:pStyle w:val="ListeParagraf"/>
+        <w:numPr>
+          <w:ilvl w:val="0"/>
+          <w:numId w:val="5"/>
+        </w:numPr>
+        <w:rPr>
+          <w:sz w:val="24"/>
+          <w:szCs w:val="24"/>
+        </w:rPr>
+      </w:pPr>
+      <w:r>
+        <w:rPr>
+          <w:sz w:val="24"/>
+          <w:szCs w:val="24"/>
+        </w:rPr>
+        <w:t>Görüldüğü üzere yeni eklenen veriler özellikle ‘not-</w:t>
+      </w:r>
+      <w:proofErr w:type="spellStart"/>
+      <w:r>
+        <w:rPr>
+          <w:sz w:val="24"/>
+          <w:szCs w:val="24"/>
+        </w:rPr>
+        <w:t>smoking</w:t>
+      </w:r>
+      <w:proofErr w:type="spellEnd"/>
+      <w:r>
+        <w:rPr>
+          <w:sz w:val="24"/>
+          <w:szCs w:val="24"/>
+        </w:rPr>
+        <w:t>’ üzerinde modelin v1 versiyonuna göre başarıyı arttırmıştır.</w:t>
       </w:r>
     </w:p>
     <w:p>
@@ -507,7 +855,39 @@
           <w:sz w:val="32"/>
           <w:szCs w:val="32"/>
         </w:rPr>
-        <w:t>Kask-Yelek Tespit Modeli (Hardhat-Vest Detection):</w:t>
+        <w:t>Kask-Yelek Tespit Modeli (</w:t>
+      </w:r>
+      <w:proofErr w:type="spellStart"/>
+      <w:r>
+        <w:rPr>
+          <w:sz w:val="32"/>
+          <w:szCs w:val="32"/>
+        </w:rPr>
+        <w:t>Hardhat-Vest</w:t>
+      </w:r>
+      <w:proofErr w:type="spellEnd"/>
+      <w:r>
+        <w:rPr>
+          <w:sz w:val="32"/>
+          <w:szCs w:val="32"/>
+        </w:rPr>
+        <w:t xml:space="preserve"> </w:t>
+      </w:r>
+      <w:proofErr w:type="spellStart"/>
+      <w:r>
+        <w:rPr>
+          <w:sz w:val="32"/>
+          <w:szCs w:val="32"/>
+        </w:rPr>
+        <w:t>Detection</w:t>
+      </w:r>
+      <w:proofErr w:type="spellEnd"/>
+      <w:r>
+        <w:rPr>
+          <w:sz w:val="32"/>
+          <w:szCs w:val="32"/>
+        </w:rPr>
+        <w:t>):</w:t>
       </w:r>
     </w:p>
     <w:p>
@@ -584,7 +964,24 @@
           <w:sz w:val="24"/>
           <w:szCs w:val="24"/>
         </w:rPr>
-        <w:t>- Train-Validation değerleri güzel göz</w:t>
+        <w:lastRenderedPageBreak/>
+        <w:t>- Train-</w:t>
+      </w:r>
+      <w:proofErr w:type="spellStart"/>
+      <w:r>
+        <w:rPr>
+          <w:sz w:val="24"/>
+          <w:szCs w:val="24"/>
+        </w:rPr>
+        <w:t>Validation</w:t>
+      </w:r>
+      <w:proofErr w:type="spellEnd"/>
+      <w:r>
+        <w:rPr>
+          <w:sz w:val="24"/>
+          <w:szCs w:val="24"/>
+        </w:rPr>
+        <w:t xml:space="preserve"> değerleri güzel göz</w:t>
       </w:r>
       <w:r>
         <w:rPr>
@@ -770,7 +1167,7 @@
                     </pic:cNvPicPr>
                   </pic:nvPicPr>
                   <pic:blipFill>
-                    <a:blip r:embed="rId10">
+                    <a:blip r:embed="rId12">
                       <a:extLst>
                         <a:ext uri="{28A0092B-C50C-407E-A947-70E740481C1C}">
                           <a14:useLocalDpi xmlns:a14="http://schemas.microsoft.com/office/drawing/2010/main" val="0"/>
@@ -1146,7 +1543,6 @@
           <w:sz w:val="32"/>
           <w:szCs w:val="32"/>
         </w:rPr>
-        <w:lastRenderedPageBreak/>
         <w:t>YOLO</w:t>
       </w:r>
     </w:p>
@@ -1202,7 +1598,7 @@
                     </pic:cNvPicPr>
                   </pic:nvPicPr>
                   <pic:blipFill>
-                    <a:blip r:embed="rId11">
+                    <a:blip r:embed="rId13">
                       <a:extLst>
                         <a:ext uri="{28A0092B-C50C-407E-A947-70E740481C1C}">
                           <a14:useLocalDpi xmlns:a14="http://schemas.microsoft.com/office/drawing/2010/main" val="0"/>
@@ -1286,7 +1682,7 @@
                     </pic:cNvPicPr>
                   </pic:nvPicPr>
                   <pic:blipFill>
-                    <a:blip r:embed="rId12">
+                    <a:blip r:embed="rId14">
                       <a:extLst>
                         <a:ext uri="{28A0092B-C50C-407E-A947-70E740481C1C}">
                           <a14:useLocalDpi xmlns:a14="http://schemas.microsoft.com/office/drawing/2010/main" val="0"/>
@@ -1403,8 +1799,17 @@
           <w:sz w:val="24"/>
           <w:szCs w:val="24"/>
         </w:rPr>
-        <w:t>seti Başarı Oranları (100 Resim İncelendi) :</w:t>
-      </w:r>
+        <w:t>seti Başarı Oranları (100 Resim İncelendi</w:t>
+      </w:r>
+      <w:proofErr w:type="gramStart"/>
+      <w:r>
+        <w:rPr>
+          <w:sz w:val="24"/>
+          <w:szCs w:val="24"/>
+        </w:rPr>
+        <w:t>) :</w:t>
+      </w:r>
+      <w:proofErr w:type="gramEnd"/>
     </w:p>
     <w:p>
       <w:pPr>
@@ -1436,6 +1841,7 @@
           <w:sz w:val="24"/>
           <w:szCs w:val="24"/>
         </w:rPr>
+        <w:lastRenderedPageBreak/>
         <w:drawing>
           <wp:inline distT="0" distB="0" distL="0" distR="0" wp14:anchorId="605A7275" wp14:editId="7BD8D50D">
             <wp:extent cx="5731510" cy="2992120"/>
@@ -1452,7 +1858,7 @@
                     <pic:cNvPicPr/>
                   </pic:nvPicPr>
                   <pic:blipFill>
-                    <a:blip r:embed="rId13"/>
+                    <a:blip r:embed="rId15"/>
                     <a:stretch>
                       <a:fillRect/>
                     </a:stretch>
@@ -1811,7 +2217,23 @@
           <w:sz w:val="32"/>
           <w:szCs w:val="32"/>
         </w:rPr>
-        <w:t>Yangın Tespit Modeli (Fire Detection):</w:t>
+        <w:t xml:space="preserve">Yangın Tespit Modeli (Fire </w:t>
+      </w:r>
+      <w:proofErr w:type="spellStart"/>
+      <w:r>
+        <w:rPr>
+          <w:sz w:val="32"/>
+          <w:szCs w:val="32"/>
+        </w:rPr>
+        <w:t>Detection</w:t>
+      </w:r>
+      <w:proofErr w:type="spellEnd"/>
+      <w:r>
+        <w:rPr>
+          <w:sz w:val="32"/>
+          <w:szCs w:val="32"/>
+        </w:rPr>
+        <w:t>):</w:t>
       </w:r>
     </w:p>
     <w:p>
@@ -1848,6 +2270,7 @@
           <w:sz w:val="24"/>
           <w:szCs w:val="24"/>
         </w:rPr>
+        <w:lastRenderedPageBreak/>
         <w:drawing>
           <wp:inline distT="0" distB="0" distL="0" distR="0" wp14:anchorId="40AAD67E" wp14:editId="62986B13">
             <wp:extent cx="5731510" cy="2915285"/>
@@ -1864,7 +2287,7 @@
                     <pic:cNvPicPr/>
                   </pic:nvPicPr>
                   <pic:blipFill>
-                    <a:blip r:embed="rId14"/>
+                    <a:blip r:embed="rId16"/>
                     <a:stretch>
                       <a:fillRect/>
                     </a:stretch>
@@ -1887,70 +2310,6 @@
     </w:p>
     <w:p>
       <w:pPr>
-        <w:rPr>
-          <w:sz w:val="24"/>
-          <w:szCs w:val="24"/>
-        </w:rPr>
-      </w:pPr>
-    </w:p>
-    <w:p>
-      <w:pPr>
-        <w:rPr>
-          <w:sz w:val="24"/>
-          <w:szCs w:val="24"/>
-        </w:rPr>
-      </w:pPr>
-    </w:p>
-    <w:p>
-      <w:pPr>
-        <w:rPr>
-          <w:sz w:val="24"/>
-          <w:szCs w:val="24"/>
-        </w:rPr>
-      </w:pPr>
-    </w:p>
-    <w:p>
-      <w:pPr>
-        <w:rPr>
-          <w:sz w:val="24"/>
-          <w:szCs w:val="24"/>
-        </w:rPr>
-      </w:pPr>
-    </w:p>
-    <w:p>
-      <w:pPr>
-        <w:rPr>
-          <w:sz w:val="24"/>
-          <w:szCs w:val="24"/>
-        </w:rPr>
-      </w:pPr>
-    </w:p>
-    <w:p>
-      <w:pPr>
-        <w:rPr>
-          <w:sz w:val="24"/>
-          <w:szCs w:val="24"/>
-        </w:rPr>
-      </w:pPr>
-    </w:p>
-    <w:p>
-      <w:pPr>
-        <w:rPr>
-          <w:sz w:val="24"/>
-          <w:szCs w:val="24"/>
-        </w:rPr>
-      </w:pPr>
-    </w:p>
-    <w:p>
-      <w:pPr>
-        <w:rPr>
-          <w:sz w:val="24"/>
-          <w:szCs w:val="24"/>
-        </w:rPr>
-      </w:pPr>
-    </w:p>
-    <w:p>
-      <w:pPr>
         <w:pStyle w:val="ListeParagraf"/>
         <w:numPr>
           <w:ilvl w:val="0"/>
@@ -1966,7 +2325,6 @@
           <w:sz w:val="24"/>
           <w:szCs w:val="24"/>
         </w:rPr>
-        <w:lastRenderedPageBreak/>
         <w:t>VGG16 Model Performansı:</w:t>
       </w:r>
     </w:p>
@@ -2000,7 +2358,7 @@
                     <pic:cNvPicPr/>
                   </pic:nvPicPr>
                   <pic:blipFill>
-                    <a:blip r:embed="rId15"/>
+                    <a:blip r:embed="rId17"/>
                     <a:stretch>
                       <a:fillRect/>
                     </a:stretch>
@@ -2038,7 +2396,23 @@
           <w:sz w:val="24"/>
           <w:szCs w:val="24"/>
         </w:rPr>
-        <w:t>VGG16 modeli Validation veri setinde daha iyi bir performans gösterdiği için ResNet50 modeline tercih edilmiştir.</w:t>
+        <w:t xml:space="preserve">VGG16 modeli </w:t>
+      </w:r>
+      <w:proofErr w:type="spellStart"/>
+      <w:r>
+        <w:rPr>
+          <w:sz w:val="24"/>
+          <w:szCs w:val="24"/>
+        </w:rPr>
+        <w:t>Validation</w:t>
+      </w:r>
+      <w:proofErr w:type="spellEnd"/>
+      <w:r>
+        <w:rPr>
+          <w:sz w:val="24"/>
+          <w:szCs w:val="24"/>
+        </w:rPr>
+        <w:t xml:space="preserve"> veri setinde daha iyi bir performans gösterdiği için ResNet50 modeline tercih edilmiştir.</w:t>
       </w:r>
     </w:p>
     <w:p>
@@ -2067,7 +2441,23 @@
           <w:sz w:val="32"/>
           <w:szCs w:val="32"/>
         </w:rPr>
-        <w:t>Yaş Tespit Modeli (Age Detection)</w:t>
+        <w:t xml:space="preserve">Yaş Tespit Modeli (Age </w:t>
+      </w:r>
+      <w:proofErr w:type="spellStart"/>
+      <w:r>
+        <w:rPr>
+          <w:sz w:val="32"/>
+          <w:szCs w:val="32"/>
+        </w:rPr>
+        <w:t>Detection</w:t>
+      </w:r>
+      <w:proofErr w:type="spellEnd"/>
+      <w:r>
+        <w:rPr>
+          <w:sz w:val="32"/>
+          <w:szCs w:val="32"/>
+        </w:rPr>
+        <w:t>)</w:t>
       </w:r>
     </w:p>
     <w:p>

</xml_diff>

<commit_message>
cigarette detect model updated
</commit_message>
<xml_diff>
--- a/RAPOR/MODEL_RAPOR.docx
+++ b/RAPOR/MODEL_RAPOR.docx
@@ -629,7 +629,21 @@
           <w:sz w:val="32"/>
           <w:szCs w:val="32"/>
         </w:rPr>
-        <w:t>1.3: EfficientNetB3 – V2</w:t>
+        <w:t xml:space="preserve">1.3: EfficientNetB3 – </w:t>
+      </w:r>
+      <w:r>
+        <w:rPr>
+          <w:sz w:val="32"/>
+          <w:szCs w:val="32"/>
+        </w:rPr>
+        <w:t>v</w:t>
+      </w:r>
+      <w:r>
+        <w:rPr>
+          <w:sz w:val="32"/>
+          <w:szCs w:val="32"/>
+        </w:rPr>
+        <w:t>2</w:t>
       </w:r>
     </w:p>
     <w:p>
@@ -835,6 +849,1197 @@
       <w:pPr>
         <w:ind w:left="360"/>
         <w:rPr>
+          <w:sz w:val="24"/>
+          <w:szCs w:val="24"/>
+        </w:rPr>
+      </w:pPr>
+    </w:p>
+    <w:p>
+      <w:pPr>
+        <w:ind w:left="360"/>
+        <w:rPr>
+          <w:sz w:val="32"/>
+          <w:szCs w:val="32"/>
+        </w:rPr>
+      </w:pPr>
+      <w:r>
+        <w:rPr>
+          <w:sz w:val="32"/>
+          <w:szCs w:val="32"/>
+        </w:rPr>
+        <w:t xml:space="preserve">1.4: </w:t>
+      </w:r>
+      <w:r>
+        <w:rPr>
+          <w:sz w:val="32"/>
+          <w:szCs w:val="32"/>
+        </w:rPr>
+        <w:t>EfficientNetB</w:t>
+      </w:r>
+      <w:proofErr w:type="gramStart"/>
+      <w:r>
+        <w:rPr>
+          <w:sz w:val="32"/>
+          <w:szCs w:val="32"/>
+        </w:rPr>
+        <w:t>3 -</w:t>
+      </w:r>
+      <w:proofErr w:type="gramEnd"/>
+      <w:r>
+        <w:rPr>
+          <w:sz w:val="32"/>
+          <w:szCs w:val="32"/>
+        </w:rPr>
+        <w:t xml:space="preserve"> v3</w:t>
+      </w:r>
+    </w:p>
+    <w:p>
+      <w:pPr>
+        <w:ind w:left="360"/>
+        <w:rPr>
+          <w:sz w:val="24"/>
+          <w:szCs w:val="24"/>
+        </w:rPr>
+      </w:pPr>
+      <w:r>
+        <w:rPr>
+          <w:sz w:val="32"/>
+          <w:szCs w:val="32"/>
+        </w:rPr>
+        <w:t xml:space="preserve">- </w:t>
+      </w:r>
+      <w:r>
+        <w:rPr>
+          <w:sz w:val="24"/>
+          <w:szCs w:val="24"/>
+        </w:rPr>
+        <w:t>Son eklediğimiz veriler ile</w:t>
+      </w:r>
+      <w:r>
+        <w:rPr>
+          <w:sz w:val="32"/>
+          <w:szCs w:val="32"/>
+        </w:rPr>
+        <w:t xml:space="preserve"> </w:t>
+      </w:r>
+      <w:r>
+        <w:rPr>
+          <w:sz w:val="24"/>
+          <w:szCs w:val="24"/>
+        </w:rPr>
+        <w:t>e</w:t>
+      </w:r>
+      <w:r>
+        <w:rPr>
+          <w:sz w:val="24"/>
+          <w:szCs w:val="24"/>
+        </w:rPr>
+        <w:t>ğitim</w:t>
+      </w:r>
+      <w:r>
+        <w:rPr>
+          <w:sz w:val="24"/>
+          <w:szCs w:val="24"/>
+        </w:rPr>
+        <w:t xml:space="preserve"> setimiz</w:t>
+      </w:r>
+      <w:r>
+        <w:rPr>
+          <w:sz w:val="24"/>
+          <w:szCs w:val="24"/>
+        </w:rPr>
+        <w:t xml:space="preserve"> </w:t>
+      </w:r>
+      <w:r>
+        <w:rPr>
+          <w:sz w:val="24"/>
+          <w:szCs w:val="24"/>
+        </w:rPr>
+        <w:t>3884</w:t>
+      </w:r>
+      <w:r>
+        <w:rPr>
+          <w:sz w:val="24"/>
+          <w:szCs w:val="24"/>
+        </w:rPr>
+        <w:t xml:space="preserve"> sigara içmeyen, 1996 sigara içen insana ait toplam </w:t>
+      </w:r>
+      <w:r>
+        <w:rPr>
+          <w:sz w:val="24"/>
+          <w:szCs w:val="24"/>
+        </w:rPr>
+        <w:t>5880</w:t>
+      </w:r>
+      <w:r>
+        <w:rPr>
+          <w:sz w:val="24"/>
+          <w:szCs w:val="24"/>
+        </w:rPr>
+        <w:t xml:space="preserve"> fotoğraftan oluşuyor</w:t>
+      </w:r>
+      <w:r>
+        <w:rPr>
+          <w:sz w:val="24"/>
+          <w:szCs w:val="24"/>
+        </w:rPr>
+        <w:t>du</w:t>
+      </w:r>
+      <w:r>
+        <w:rPr>
+          <w:sz w:val="24"/>
+          <w:szCs w:val="24"/>
+        </w:rPr>
+        <w:t>.</w:t>
+      </w:r>
+      <w:r>
+        <w:rPr>
+          <w:sz w:val="24"/>
+          <w:szCs w:val="24"/>
+        </w:rPr>
+        <w:t xml:space="preserve"> Model, veri seti içerisindeki test verilerinde iyi bir başarı gösterirken, dışarıdan eklediğimiz yeni verilerde beklenen başarıyı gösteremiyordu. </w:t>
+      </w:r>
+    </w:p>
+    <w:p>
+      <w:pPr>
+        <w:ind w:left="360"/>
+        <w:rPr>
+          <w:sz w:val="24"/>
+          <w:szCs w:val="24"/>
+        </w:rPr>
+      </w:pPr>
+      <w:r>
+        <w:rPr>
+          <w:sz w:val="24"/>
+          <w:szCs w:val="24"/>
+        </w:rPr>
+        <w:t>- Bu sorunun etiketler arasındaki dengesizlikten kaynaklandığını varsaydık ve daha fazla ‘sigara-içen’ etiketine sahip resim verisi bulmaya çalıştık. Kask-yelek veri setinden eklediğimiz verilerin sayısını 2605’ten 1</w:t>
+      </w:r>
+      <w:r>
+        <w:rPr>
+          <w:sz w:val="24"/>
+          <w:szCs w:val="24"/>
+        </w:rPr>
+        <w:t>100</w:t>
+      </w:r>
+      <w:r>
+        <w:rPr>
+          <w:sz w:val="24"/>
+          <w:szCs w:val="24"/>
+        </w:rPr>
+        <w:t xml:space="preserve">’e düşürdük. </w:t>
+      </w:r>
+    </w:p>
+    <w:p>
+      <w:pPr>
+        <w:ind w:left="360"/>
+        <w:rPr>
+          <w:sz w:val="24"/>
+          <w:szCs w:val="24"/>
+        </w:rPr>
+      </w:pPr>
+      <w:r>
+        <w:rPr>
+          <w:sz w:val="24"/>
+          <w:szCs w:val="24"/>
+        </w:rPr>
+        <w:lastRenderedPageBreak/>
+        <w:t>- Yeni bulduğumuz veriler ile;</w:t>
+      </w:r>
+    </w:p>
+    <w:p>
+      <w:pPr>
+        <w:ind w:left="360"/>
+        <w:rPr>
+          <w:sz w:val="24"/>
+          <w:szCs w:val="24"/>
+        </w:rPr>
+      </w:pPr>
+      <w:r>
+        <w:rPr>
+          <w:sz w:val="24"/>
+          <w:szCs w:val="24"/>
+        </w:rPr>
+        <w:tab/>
+        <w:t>- Test veri seti 395 ‘Sigara-İçen</w:t>
+      </w:r>
+      <w:proofErr w:type="gramStart"/>
+      <w:r>
+        <w:rPr>
+          <w:sz w:val="24"/>
+          <w:szCs w:val="24"/>
+        </w:rPr>
+        <w:t>’,  377</w:t>
+      </w:r>
+      <w:proofErr w:type="gramEnd"/>
+      <w:r>
+        <w:rPr>
+          <w:sz w:val="24"/>
+          <w:szCs w:val="24"/>
+        </w:rPr>
+        <w:t xml:space="preserve"> ‘Sigara-İçmeyen’,</w:t>
+      </w:r>
+    </w:p>
+    <w:p>
+      <w:pPr>
+        <w:ind w:left="360"/>
+        <w:rPr>
+          <w:sz w:val="24"/>
+          <w:szCs w:val="24"/>
+        </w:rPr>
+      </w:pPr>
+      <w:r>
+        <w:rPr>
+          <w:sz w:val="24"/>
+          <w:szCs w:val="24"/>
+        </w:rPr>
+        <w:tab/>
+        <w:t xml:space="preserve">- </w:t>
+      </w:r>
+      <w:proofErr w:type="spellStart"/>
+      <w:r>
+        <w:rPr>
+          <w:sz w:val="24"/>
+          <w:szCs w:val="24"/>
+        </w:rPr>
+        <w:t>Validation</w:t>
+      </w:r>
+      <w:proofErr w:type="spellEnd"/>
+      <w:r>
+        <w:rPr>
+          <w:sz w:val="24"/>
+          <w:szCs w:val="24"/>
+        </w:rPr>
+        <w:t xml:space="preserve"> veri seti 401 ‘Sigara-İçen’, 383 ‘Sigara-İçmeyen’,</w:t>
+      </w:r>
+    </w:p>
+    <w:p>
+      <w:pPr>
+        <w:ind w:left="360"/>
+        <w:rPr>
+          <w:sz w:val="24"/>
+          <w:szCs w:val="24"/>
+        </w:rPr>
+      </w:pPr>
+      <w:r>
+        <w:rPr>
+          <w:sz w:val="24"/>
+          <w:szCs w:val="24"/>
+        </w:rPr>
+        <w:tab/>
+        <w:t>- Train veri seti 4630 ‘Sigara-İçen’, 2818 ‘Sigara-İçmeyen’</w:t>
+      </w:r>
+    </w:p>
+    <w:p>
+      <w:pPr>
+        <w:ind w:left="360"/>
+        <w:rPr>
+          <w:sz w:val="24"/>
+          <w:szCs w:val="24"/>
+        </w:rPr>
+      </w:pPr>
+      <w:r>
+        <w:rPr>
+          <w:sz w:val="24"/>
+          <w:szCs w:val="24"/>
+        </w:rPr>
+        <w:t xml:space="preserve">Etiketine sahip verilerden oluşmaktadır. Tüm veri seti 5426 ‘Sigara-İçen’ ve 3578 ‘Sigara-İçmeyen’ olmak üzere toplam </w:t>
+      </w:r>
+      <w:r>
+        <w:rPr>
+          <w:sz w:val="24"/>
+          <w:szCs w:val="24"/>
+        </w:rPr>
+        <w:t>9004 resimden oluşmaktadır. Bu verilerin 1100 tanesi Kask-Yelek veri setimizden eklenmiş olup eklenen verilerin hepsi ‘Sigara-İçmeyen’ etiketine sahiptir.</w:t>
+      </w:r>
+    </w:p>
+    <w:p>
+      <w:pPr>
+        <w:pStyle w:val="ListeParagraf"/>
+        <w:numPr>
+          <w:ilvl w:val="0"/>
+          <w:numId w:val="5"/>
+        </w:numPr>
+        <w:rPr>
+          <w:sz w:val="24"/>
+          <w:szCs w:val="24"/>
+        </w:rPr>
+      </w:pPr>
+      <w:r>
+        <w:rPr>
+          <w:sz w:val="24"/>
+          <w:szCs w:val="24"/>
+        </w:rPr>
+        <w:t>Oluşturulan veri setine göre EfficientNetB3 performansı:</w:t>
+      </w:r>
+    </w:p>
+    <w:p>
+      <w:pPr>
+        <w:ind w:left="360"/>
+        <w:rPr>
+          <w:sz w:val="24"/>
+          <w:szCs w:val="24"/>
+        </w:rPr>
+      </w:pPr>
+      <w:r>
+        <w:rPr>
+          <w:noProof/>
+          <w:sz w:val="24"/>
+          <w:szCs w:val="24"/>
+        </w:rPr>
+        <w:drawing>
+          <wp:inline distT="0" distB="0" distL="0" distR="0" wp14:anchorId="120A37C7" wp14:editId="09D00BE0">
+            <wp:extent cx="5731510" cy="2757170"/>
+            <wp:effectExtent l="0" t="0" r="2540" b="5080"/>
+            <wp:docPr id="14" name="Resim 14" descr="çizelge içeren bir resim&#10;&#10;Açıklama otomatik olarak oluşturuldu"/>
+            <wp:cNvGraphicFramePr>
+              <a:graphicFrameLocks xmlns:a="http://schemas.openxmlformats.org/drawingml/2006/main" noChangeAspect="1"/>
+            </wp:cNvGraphicFramePr>
+            <a:graphic xmlns:a="http://schemas.openxmlformats.org/drawingml/2006/main">
+              <a:graphicData uri="http://schemas.openxmlformats.org/drawingml/2006/picture">
+                <pic:pic xmlns:pic="http://schemas.openxmlformats.org/drawingml/2006/picture">
+                  <pic:nvPicPr>
+                    <pic:cNvPr id="14" name="Resim 14" descr="çizelge içeren bir resim&#10;&#10;Açıklama otomatik olarak oluşturuldu"/>
+                    <pic:cNvPicPr/>
+                  </pic:nvPicPr>
+                  <pic:blipFill>
+                    <a:blip r:embed="rId12"/>
+                    <a:stretch>
+                      <a:fillRect/>
+                    </a:stretch>
+                  </pic:blipFill>
+                  <pic:spPr>
+                    <a:xfrm>
+                      <a:off x="0" y="0"/>
+                      <a:ext cx="5731510" cy="2757170"/>
+                    </a:xfrm>
+                    <a:prstGeom prst="rect">
+                      <a:avLst/>
+                    </a:prstGeom>
+                  </pic:spPr>
+                </pic:pic>
+              </a:graphicData>
+            </a:graphic>
+          </wp:inline>
+        </w:drawing>
+      </w:r>
+    </w:p>
+    <w:p>
+      <w:pPr>
+        <w:pStyle w:val="ListeParagraf"/>
+        <w:numPr>
+          <w:ilvl w:val="0"/>
+          <w:numId w:val="5"/>
+        </w:numPr>
+        <w:rPr>
+          <w:sz w:val="24"/>
+          <w:szCs w:val="24"/>
+        </w:rPr>
+      </w:pPr>
+      <w:r>
+        <w:rPr>
+          <w:sz w:val="24"/>
+          <w:szCs w:val="24"/>
+        </w:rPr>
+        <w:t>Test Veri seti için Karmaşıklık Matrisi:</w:t>
+      </w:r>
+    </w:p>
+    <w:p>
+      <w:pPr>
+        <w:ind w:left="360"/>
+        <w:rPr>
+          <w:sz w:val="24"/>
+          <w:szCs w:val="24"/>
+        </w:rPr>
+      </w:pPr>
+      <w:r>
+        <w:rPr>
+          <w:noProof/>
+          <w:sz w:val="24"/>
+          <w:szCs w:val="24"/>
+        </w:rPr>
+        <w:drawing>
+          <wp:inline distT="0" distB="0" distL="0" distR="0" wp14:anchorId="46EA9180" wp14:editId="2FDCBA6F">
+            <wp:extent cx="5540220" cy="2857748"/>
+            <wp:effectExtent l="0" t="0" r="3810" b="0"/>
+            <wp:docPr id="15" name="Resim 15" descr="masa içeren bir resim&#10;&#10;Açıklama otomatik olarak oluşturuldu"/>
+            <wp:cNvGraphicFramePr>
+              <a:graphicFrameLocks xmlns:a="http://schemas.openxmlformats.org/drawingml/2006/main" noChangeAspect="1"/>
+            </wp:cNvGraphicFramePr>
+            <a:graphic xmlns:a="http://schemas.openxmlformats.org/drawingml/2006/main">
+              <a:graphicData uri="http://schemas.openxmlformats.org/drawingml/2006/picture">
+                <pic:pic xmlns:pic="http://schemas.openxmlformats.org/drawingml/2006/picture">
+                  <pic:nvPicPr>
+                    <pic:cNvPr id="15" name="Resim 15" descr="masa içeren bir resim&#10;&#10;Açıklama otomatik olarak oluşturuldu"/>
+                    <pic:cNvPicPr/>
+                  </pic:nvPicPr>
+                  <pic:blipFill>
+                    <a:blip r:embed="rId13"/>
+                    <a:stretch>
+                      <a:fillRect/>
+                    </a:stretch>
+                  </pic:blipFill>
+                  <pic:spPr>
+                    <a:xfrm>
+                      <a:off x="0" y="0"/>
+                      <a:ext cx="5540220" cy="2857748"/>
+                    </a:xfrm>
+                    <a:prstGeom prst="rect">
+                      <a:avLst/>
+                    </a:prstGeom>
+                  </pic:spPr>
+                </pic:pic>
+              </a:graphicData>
+            </a:graphic>
+          </wp:inline>
+        </w:drawing>
+      </w:r>
+    </w:p>
+    <w:p>
+      <w:pPr>
+        <w:ind w:left="360"/>
+        <w:rPr>
+          <w:sz w:val="24"/>
+          <w:szCs w:val="24"/>
+        </w:rPr>
+      </w:pPr>
+    </w:p>
+    <w:p>
+      <w:pPr>
+        <w:ind w:left="360"/>
+        <w:rPr>
+          <w:sz w:val="32"/>
+          <w:szCs w:val="32"/>
+        </w:rPr>
+      </w:pPr>
+      <w:r>
+        <w:rPr>
+          <w:sz w:val="32"/>
+          <w:szCs w:val="32"/>
+        </w:rPr>
+        <w:lastRenderedPageBreak/>
+        <w:t xml:space="preserve">1.5: Yolov8 </w:t>
+      </w:r>
+      <w:proofErr w:type="spellStart"/>
+      <w:r>
+        <w:rPr>
+          <w:sz w:val="32"/>
+          <w:szCs w:val="32"/>
+        </w:rPr>
+        <w:t>Classifier</w:t>
+      </w:r>
+      <w:proofErr w:type="spellEnd"/>
+      <w:r>
+        <w:rPr>
+          <w:sz w:val="32"/>
+          <w:szCs w:val="32"/>
+        </w:rPr>
+        <w:t>:</w:t>
+      </w:r>
+    </w:p>
+    <w:p>
+      <w:pPr>
+        <w:ind w:left="360"/>
+        <w:rPr>
+          <w:sz w:val="24"/>
+          <w:szCs w:val="24"/>
+        </w:rPr>
+      </w:pPr>
+      <w:r>
+        <w:rPr>
+          <w:sz w:val="24"/>
+          <w:szCs w:val="24"/>
+        </w:rPr>
+        <w:t xml:space="preserve">- Yeni oluşturulan veri seti ‘Yolov8x-cls’ modelinde eğitime tabi tutulmuştur. </w:t>
+      </w:r>
+    </w:p>
+    <w:p>
+      <w:pPr>
+        <w:ind w:left="360"/>
+        <w:rPr>
+          <w:sz w:val="24"/>
+          <w:szCs w:val="24"/>
+        </w:rPr>
+      </w:pPr>
+      <w:r>
+        <w:rPr>
+          <w:noProof/>
+        </w:rPr>
+        <w:drawing>
+          <wp:inline distT="0" distB="0" distL="0" distR="0" wp14:anchorId="588411CC" wp14:editId="7EF51764">
+            <wp:extent cx="5731510" cy="4299585"/>
+            <wp:effectExtent l="0" t="0" r="2540" b="5715"/>
+            <wp:docPr id="16" name="Resim 16"/>
+            <wp:cNvGraphicFramePr>
+              <a:graphicFrameLocks xmlns:a="http://schemas.openxmlformats.org/drawingml/2006/main" noChangeAspect="1"/>
+            </wp:cNvGraphicFramePr>
+            <a:graphic xmlns:a="http://schemas.openxmlformats.org/drawingml/2006/main">
+              <a:graphicData uri="http://schemas.openxmlformats.org/drawingml/2006/picture">
+                <pic:pic xmlns:pic="http://schemas.openxmlformats.org/drawingml/2006/picture">
+                  <pic:nvPicPr>
+                    <pic:cNvPr id="0" name="Picture 1"/>
+                    <pic:cNvPicPr>
+                      <a:picLocks noChangeAspect="1" noChangeArrowheads="1"/>
+                    </pic:cNvPicPr>
+                  </pic:nvPicPr>
+                  <pic:blipFill>
+                    <a:blip r:embed="rId14" cstate="print">
+                      <a:extLst>
+                        <a:ext uri="{28A0092B-C50C-407E-A947-70E740481C1C}">
+                          <a14:useLocalDpi xmlns:a14="http://schemas.microsoft.com/office/drawing/2010/main" val="0"/>
+                        </a:ext>
+                      </a:extLst>
+                    </a:blip>
+                    <a:srcRect/>
+                    <a:stretch>
+                      <a:fillRect/>
+                    </a:stretch>
+                  </pic:blipFill>
+                  <pic:spPr bwMode="auto">
+                    <a:xfrm>
+                      <a:off x="0" y="0"/>
+                      <a:ext cx="5731510" cy="4299585"/>
+                    </a:xfrm>
+                    <a:prstGeom prst="rect">
+                      <a:avLst/>
+                    </a:prstGeom>
+                    <a:noFill/>
+                    <a:ln>
+                      <a:noFill/>
+                    </a:ln>
+                  </pic:spPr>
+                </pic:pic>
+              </a:graphicData>
+            </a:graphic>
+          </wp:inline>
+        </w:drawing>
+      </w:r>
+    </w:p>
+    <w:p>
+      <w:pPr>
+        <w:pStyle w:val="ListeParagraf"/>
+        <w:numPr>
+          <w:ilvl w:val="0"/>
+          <w:numId w:val="5"/>
+        </w:numPr>
+        <w:rPr>
+          <w:sz w:val="24"/>
+          <w:szCs w:val="24"/>
+        </w:rPr>
+      </w:pPr>
+      <w:proofErr w:type="spellStart"/>
+      <w:r>
+        <w:rPr>
+          <w:sz w:val="24"/>
+          <w:szCs w:val="24"/>
+        </w:rPr>
+        <w:t>Validation</w:t>
+      </w:r>
+      <w:proofErr w:type="spellEnd"/>
+      <w:r>
+        <w:rPr>
+          <w:sz w:val="24"/>
+          <w:szCs w:val="24"/>
+        </w:rPr>
+        <w:t xml:space="preserve"> setinde </w:t>
+      </w:r>
+      <w:proofErr w:type="gramStart"/>
+      <w:r>
+        <w:rPr>
+          <w:sz w:val="24"/>
+          <w:szCs w:val="24"/>
+        </w:rPr>
+        <w:t>%81</w:t>
+      </w:r>
+      <w:proofErr w:type="gramEnd"/>
+      <w:r>
+        <w:rPr>
+          <w:sz w:val="24"/>
+          <w:szCs w:val="24"/>
+        </w:rPr>
+        <w:t xml:space="preserve"> doğruluk oranı sağlamıştır. Diğer modeller göre YOLO </w:t>
+      </w:r>
+      <w:proofErr w:type="spellStart"/>
+      <w:r>
+        <w:rPr>
+          <w:sz w:val="24"/>
+          <w:szCs w:val="24"/>
+        </w:rPr>
+        <w:t>classifier</w:t>
+      </w:r>
+      <w:proofErr w:type="spellEnd"/>
+      <w:r>
+        <w:rPr>
+          <w:sz w:val="24"/>
+          <w:szCs w:val="24"/>
+        </w:rPr>
+        <w:t xml:space="preserve"> zayıf bir model oluşturmakta.</w:t>
+      </w:r>
+    </w:p>
+    <w:p>
+      <w:pPr>
+        <w:ind w:left="360"/>
+        <w:rPr>
+          <w:sz w:val="32"/>
+          <w:szCs w:val="32"/>
+        </w:rPr>
+      </w:pPr>
+      <w:r>
+        <w:rPr>
+          <w:sz w:val="32"/>
+          <w:szCs w:val="32"/>
+        </w:rPr>
+        <w:t>1.6: EfficientNetV2S Modeli:</w:t>
+      </w:r>
+    </w:p>
+    <w:p>
+      <w:pPr>
+        <w:ind w:left="360"/>
+        <w:rPr>
+          <w:sz w:val="32"/>
+          <w:szCs w:val="32"/>
+        </w:rPr>
+      </w:pPr>
+      <w:r>
+        <w:rPr>
+          <w:noProof/>
+          <w:sz w:val="32"/>
+          <w:szCs w:val="32"/>
+        </w:rPr>
+        <w:drawing>
+          <wp:inline distT="0" distB="0" distL="0" distR="0" wp14:anchorId="67EA9A6B" wp14:editId="0FF20F1F">
+            <wp:extent cx="5731510" cy="2734310"/>
+            <wp:effectExtent l="0" t="0" r="2540" b="8890"/>
+            <wp:docPr id="17" name="Resim 17" descr="çizelge içeren bir resim&#10;&#10;Açıklama otomatik olarak oluşturuldu"/>
+            <wp:cNvGraphicFramePr>
+              <a:graphicFrameLocks xmlns:a="http://schemas.openxmlformats.org/drawingml/2006/main" noChangeAspect="1"/>
+            </wp:cNvGraphicFramePr>
+            <a:graphic xmlns:a="http://schemas.openxmlformats.org/drawingml/2006/main">
+              <a:graphicData uri="http://schemas.openxmlformats.org/drawingml/2006/picture">
+                <pic:pic xmlns:pic="http://schemas.openxmlformats.org/drawingml/2006/picture">
+                  <pic:nvPicPr>
+                    <pic:cNvPr id="17" name="Resim 17" descr="çizelge içeren bir resim&#10;&#10;Açıklama otomatik olarak oluşturuldu"/>
+                    <pic:cNvPicPr/>
+                  </pic:nvPicPr>
+                  <pic:blipFill>
+                    <a:blip r:embed="rId15"/>
+                    <a:stretch>
+                      <a:fillRect/>
+                    </a:stretch>
+                  </pic:blipFill>
+                  <pic:spPr>
+                    <a:xfrm>
+                      <a:off x="0" y="0"/>
+                      <a:ext cx="5731510" cy="2734310"/>
+                    </a:xfrm>
+                    <a:prstGeom prst="rect">
+                      <a:avLst/>
+                    </a:prstGeom>
+                  </pic:spPr>
+                </pic:pic>
+              </a:graphicData>
+            </a:graphic>
+          </wp:inline>
+        </w:drawing>
+      </w:r>
+    </w:p>
+    <w:p>
+      <w:pPr>
+        <w:pStyle w:val="ListeParagraf"/>
+        <w:numPr>
+          <w:ilvl w:val="0"/>
+          <w:numId w:val="5"/>
+        </w:numPr>
+        <w:rPr>
+          <w:sz w:val="24"/>
+          <w:szCs w:val="24"/>
+        </w:rPr>
+      </w:pPr>
+      <w:r>
+        <w:rPr>
+          <w:sz w:val="24"/>
+          <w:szCs w:val="24"/>
+        </w:rPr>
+        <w:lastRenderedPageBreak/>
+        <w:t>Test Veri seti için karmaşıklık matrisi</w:t>
+      </w:r>
+      <w:r>
+        <w:rPr>
+          <w:sz w:val="24"/>
+          <w:szCs w:val="24"/>
+        </w:rPr>
+        <w:t>:</w:t>
+      </w:r>
+    </w:p>
+    <w:p>
+      <w:pPr>
+        <w:ind w:left="360"/>
+        <w:rPr>
+          <w:sz w:val="32"/>
+          <w:szCs w:val="32"/>
+        </w:rPr>
+      </w:pPr>
+      <w:r>
+        <w:rPr>
+          <w:noProof/>
+          <w:sz w:val="32"/>
+          <w:szCs w:val="32"/>
+        </w:rPr>
+        <w:drawing>
+          <wp:inline distT="0" distB="0" distL="0" distR="0" wp14:anchorId="17A0619D" wp14:editId="7D340173">
+            <wp:extent cx="5731510" cy="2549525"/>
+            <wp:effectExtent l="0" t="0" r="2540" b="3175"/>
+            <wp:docPr id="19" name="Resim 19" descr="masa içeren bir resim&#10;&#10;Açıklama otomatik olarak oluşturuldu"/>
+            <wp:cNvGraphicFramePr>
+              <a:graphicFrameLocks xmlns:a="http://schemas.openxmlformats.org/drawingml/2006/main" noChangeAspect="1"/>
+            </wp:cNvGraphicFramePr>
+            <a:graphic xmlns:a="http://schemas.openxmlformats.org/drawingml/2006/main">
+              <a:graphicData uri="http://schemas.openxmlformats.org/drawingml/2006/picture">
+                <pic:pic xmlns:pic="http://schemas.openxmlformats.org/drawingml/2006/picture">
+                  <pic:nvPicPr>
+                    <pic:cNvPr id="19" name="Resim 19" descr="masa içeren bir resim&#10;&#10;Açıklama otomatik olarak oluşturuldu"/>
+                    <pic:cNvPicPr/>
+                  </pic:nvPicPr>
+                  <pic:blipFill>
+                    <a:blip r:embed="rId16"/>
+                    <a:stretch>
+                      <a:fillRect/>
+                    </a:stretch>
+                  </pic:blipFill>
+                  <pic:spPr>
+                    <a:xfrm>
+                      <a:off x="0" y="0"/>
+                      <a:ext cx="5731510" cy="2549525"/>
+                    </a:xfrm>
+                    <a:prstGeom prst="rect">
+                      <a:avLst/>
+                    </a:prstGeom>
+                  </pic:spPr>
+                </pic:pic>
+              </a:graphicData>
+            </a:graphic>
+          </wp:inline>
+        </w:drawing>
+      </w:r>
+    </w:p>
+    <w:p>
+      <w:pPr>
+        <w:ind w:left="360"/>
+        <w:rPr>
+          <w:sz w:val="32"/>
+          <w:szCs w:val="32"/>
+        </w:rPr>
+      </w:pPr>
+      <w:r>
+        <w:rPr>
+          <w:sz w:val="32"/>
+          <w:szCs w:val="32"/>
+        </w:rPr>
+        <w:t>1.</w:t>
+      </w:r>
+      <w:r>
+        <w:rPr>
+          <w:sz w:val="32"/>
+          <w:szCs w:val="32"/>
+        </w:rPr>
+        <w:t>7</w:t>
+      </w:r>
+      <w:r>
+        <w:rPr>
+          <w:sz w:val="32"/>
+          <w:szCs w:val="32"/>
+        </w:rPr>
+        <w:t>: EfficientNetV2</w:t>
+      </w:r>
+      <w:r>
+        <w:rPr>
+          <w:sz w:val="32"/>
+          <w:szCs w:val="32"/>
+        </w:rPr>
+        <w:t>B3</w:t>
+      </w:r>
+      <w:r>
+        <w:rPr>
+          <w:sz w:val="32"/>
+          <w:szCs w:val="32"/>
+        </w:rPr>
+        <w:t xml:space="preserve"> Modeli:</w:t>
+      </w:r>
+    </w:p>
+    <w:p>
+      <w:pPr>
+        <w:ind w:left="360"/>
+        <w:rPr>
+          <w:sz w:val="24"/>
+          <w:szCs w:val="24"/>
+        </w:rPr>
+      </w:pPr>
+      <w:r>
+        <w:rPr>
+          <w:sz w:val="24"/>
+          <w:szCs w:val="24"/>
+        </w:rPr>
+        <w:t>-</w:t>
+      </w:r>
+      <w:r>
+        <w:rPr>
+          <w:sz w:val="24"/>
+          <w:szCs w:val="24"/>
+        </w:rPr>
+        <w:tab/>
+        <w:t>Test Veri seti için karmaşıklık matrisi:</w:t>
+      </w:r>
+    </w:p>
+    <w:p>
+      <w:pPr>
+        <w:ind w:left="360"/>
+        <w:rPr>
+          <w:sz w:val="24"/>
+          <w:szCs w:val="24"/>
+        </w:rPr>
+      </w:pPr>
+      <w:r>
+        <w:rPr>
+          <w:sz w:val="24"/>
+          <w:szCs w:val="24"/>
+        </w:rPr>
+        <w:drawing>
+          <wp:inline distT="0" distB="0" distL="0" distR="0" wp14:anchorId="49CC2D78" wp14:editId="38F94211">
+            <wp:extent cx="4999153" cy="2751058"/>
+            <wp:effectExtent l="0" t="0" r="0" b="0"/>
+            <wp:docPr id="18" name="Resim 18" descr="masa içeren bir resim&#10;&#10;Açıklama otomatik olarak oluşturuldu"/>
+            <wp:cNvGraphicFramePr>
+              <a:graphicFrameLocks xmlns:a="http://schemas.openxmlformats.org/drawingml/2006/main" noChangeAspect="1"/>
+            </wp:cNvGraphicFramePr>
+            <a:graphic xmlns:a="http://schemas.openxmlformats.org/drawingml/2006/main">
+              <a:graphicData uri="http://schemas.openxmlformats.org/drawingml/2006/picture">
+                <pic:pic xmlns:pic="http://schemas.openxmlformats.org/drawingml/2006/picture">
+                  <pic:nvPicPr>
+                    <pic:cNvPr id="18" name="Resim 18" descr="masa içeren bir resim&#10;&#10;Açıklama otomatik olarak oluşturuldu"/>
+                    <pic:cNvPicPr/>
+                  </pic:nvPicPr>
+                  <pic:blipFill>
+                    <a:blip r:embed="rId17"/>
+                    <a:stretch>
+                      <a:fillRect/>
+                    </a:stretch>
+                  </pic:blipFill>
+                  <pic:spPr>
+                    <a:xfrm>
+                      <a:off x="0" y="0"/>
+                      <a:ext cx="4999153" cy="2751058"/>
+                    </a:xfrm>
+                    <a:prstGeom prst="rect">
+                      <a:avLst/>
+                    </a:prstGeom>
+                  </pic:spPr>
+                </pic:pic>
+              </a:graphicData>
+            </a:graphic>
+          </wp:inline>
+        </w:drawing>
+      </w:r>
+    </w:p>
+    <w:p>
+      <w:pPr>
+        <w:ind w:left="360"/>
+        <w:rPr>
+          <w:sz w:val="24"/>
+          <w:szCs w:val="24"/>
+        </w:rPr>
+      </w:pPr>
+      <w:r>
+        <w:rPr>
+          <w:sz w:val="24"/>
+          <w:szCs w:val="24"/>
+        </w:rPr>
+        <w:drawing>
+          <wp:inline distT="0" distB="0" distL="0" distR="0" wp14:anchorId="00FE9E48" wp14:editId="427E25B0">
+            <wp:extent cx="4837429" cy="2320637"/>
+            <wp:effectExtent l="0" t="0" r="1905" b="3810"/>
+            <wp:docPr id="22" name="Resim 22" descr="çizelge içeren bir resim&#10;&#10;Açıklama otomatik olarak oluşturuldu"/>
+            <wp:cNvGraphicFramePr>
+              <a:graphicFrameLocks xmlns:a="http://schemas.openxmlformats.org/drawingml/2006/main" noChangeAspect="1"/>
+            </wp:cNvGraphicFramePr>
+            <a:graphic xmlns:a="http://schemas.openxmlformats.org/drawingml/2006/main">
+              <a:graphicData uri="http://schemas.openxmlformats.org/drawingml/2006/picture">
+                <pic:pic xmlns:pic="http://schemas.openxmlformats.org/drawingml/2006/picture">
+                  <pic:nvPicPr>
+                    <pic:cNvPr id="22" name="Resim 22" descr="çizelge içeren bir resim&#10;&#10;Açıklama otomatik olarak oluşturuldu"/>
+                    <pic:cNvPicPr/>
+                  </pic:nvPicPr>
+                  <pic:blipFill>
+                    <a:blip r:embed="rId18"/>
+                    <a:stretch>
+                      <a:fillRect/>
+                    </a:stretch>
+                  </pic:blipFill>
+                  <pic:spPr>
+                    <a:xfrm>
+                      <a:off x="0" y="0"/>
+                      <a:ext cx="4875850" cy="2339069"/>
+                    </a:xfrm>
+                    <a:prstGeom prst="rect">
+                      <a:avLst/>
+                    </a:prstGeom>
+                  </pic:spPr>
+                </pic:pic>
+              </a:graphicData>
+            </a:graphic>
+          </wp:inline>
+        </w:drawing>
+      </w:r>
+    </w:p>
+    <w:p>
+      <w:pPr>
+        <w:ind w:left="360"/>
+        <w:rPr>
+          <w:sz w:val="32"/>
+          <w:szCs w:val="32"/>
+        </w:rPr>
+      </w:pPr>
+      <w:r>
+        <w:rPr>
+          <w:sz w:val="32"/>
+          <w:szCs w:val="32"/>
+        </w:rPr>
+        <w:lastRenderedPageBreak/>
+        <w:t>1.</w:t>
+      </w:r>
+      <w:r>
+        <w:rPr>
+          <w:sz w:val="32"/>
+          <w:szCs w:val="32"/>
+        </w:rPr>
+        <w:t>8</w:t>
+      </w:r>
+      <w:r>
+        <w:rPr>
+          <w:sz w:val="32"/>
+          <w:szCs w:val="32"/>
+        </w:rPr>
+        <w:t xml:space="preserve">: </w:t>
+      </w:r>
+      <w:proofErr w:type="spellStart"/>
+      <w:r>
+        <w:rPr>
+          <w:sz w:val="32"/>
+          <w:szCs w:val="32"/>
+        </w:rPr>
+        <w:t>ConvNeXtTiny</w:t>
+      </w:r>
+      <w:proofErr w:type="spellEnd"/>
+      <w:r>
+        <w:rPr>
+          <w:sz w:val="32"/>
+          <w:szCs w:val="32"/>
+        </w:rPr>
+        <w:t xml:space="preserve"> </w:t>
+      </w:r>
+      <w:r>
+        <w:rPr>
+          <w:sz w:val="32"/>
+          <w:szCs w:val="32"/>
+        </w:rPr>
+        <w:t>Modeli:</w:t>
+      </w:r>
+    </w:p>
+    <w:p>
+      <w:pPr>
+        <w:ind w:left="360"/>
+        <w:rPr>
+          <w:sz w:val="32"/>
+          <w:szCs w:val="32"/>
+        </w:rPr>
+      </w:pPr>
+      <w:r>
+        <w:rPr>
+          <w:sz w:val="32"/>
+          <w:szCs w:val="32"/>
+        </w:rPr>
+        <w:drawing>
+          <wp:inline distT="0" distB="0" distL="0" distR="0" wp14:anchorId="04AA769A" wp14:editId="07ABF50B">
+            <wp:extent cx="5731510" cy="2611755"/>
+            <wp:effectExtent l="0" t="0" r="2540" b="0"/>
+            <wp:docPr id="23" name="Resim 23" descr="çizelge içeren bir resim&#10;&#10;Açıklama otomatik olarak oluşturuldu"/>
+            <wp:cNvGraphicFramePr>
+              <a:graphicFrameLocks xmlns:a="http://schemas.openxmlformats.org/drawingml/2006/main" noChangeAspect="1"/>
+            </wp:cNvGraphicFramePr>
+            <a:graphic xmlns:a="http://schemas.openxmlformats.org/drawingml/2006/main">
+              <a:graphicData uri="http://schemas.openxmlformats.org/drawingml/2006/picture">
+                <pic:pic xmlns:pic="http://schemas.openxmlformats.org/drawingml/2006/picture">
+                  <pic:nvPicPr>
+                    <pic:cNvPr id="23" name="Resim 23" descr="çizelge içeren bir resim&#10;&#10;Açıklama otomatik olarak oluşturuldu"/>
+                    <pic:cNvPicPr/>
+                  </pic:nvPicPr>
+                  <pic:blipFill>
+                    <a:blip r:embed="rId19"/>
+                    <a:stretch>
+                      <a:fillRect/>
+                    </a:stretch>
+                  </pic:blipFill>
+                  <pic:spPr>
+                    <a:xfrm>
+                      <a:off x="0" y="0"/>
+                      <a:ext cx="5731510" cy="2611755"/>
+                    </a:xfrm>
+                    <a:prstGeom prst="rect">
+                      <a:avLst/>
+                    </a:prstGeom>
+                  </pic:spPr>
+                </pic:pic>
+              </a:graphicData>
+            </a:graphic>
+          </wp:inline>
+        </w:drawing>
+      </w:r>
+    </w:p>
+    <w:p>
+      <w:pPr>
+        <w:ind w:left="360"/>
+        <w:rPr>
+          <w:sz w:val="32"/>
+          <w:szCs w:val="32"/>
+        </w:rPr>
+      </w:pPr>
+      <w:r>
+        <w:rPr>
+          <w:sz w:val="32"/>
+          <w:szCs w:val="32"/>
+        </w:rPr>
+        <w:drawing>
+          <wp:inline distT="0" distB="0" distL="0" distR="0" wp14:anchorId="04D653AD" wp14:editId="2D54CA06">
+            <wp:extent cx="4839119" cy="2857748"/>
+            <wp:effectExtent l="0" t="0" r="0" b="0"/>
+            <wp:docPr id="24" name="Resim 24" descr="masa içeren bir resim&#10;&#10;Açıklama otomatik olarak oluşturuldu"/>
+            <wp:cNvGraphicFramePr>
+              <a:graphicFrameLocks xmlns:a="http://schemas.openxmlformats.org/drawingml/2006/main" noChangeAspect="1"/>
+            </wp:cNvGraphicFramePr>
+            <a:graphic xmlns:a="http://schemas.openxmlformats.org/drawingml/2006/main">
+              <a:graphicData uri="http://schemas.openxmlformats.org/drawingml/2006/picture">
+                <pic:pic xmlns:pic="http://schemas.openxmlformats.org/drawingml/2006/picture">
+                  <pic:nvPicPr>
+                    <pic:cNvPr id="24" name="Resim 24" descr="masa içeren bir resim&#10;&#10;Açıklama otomatik olarak oluşturuldu"/>
+                    <pic:cNvPicPr/>
+                  </pic:nvPicPr>
+                  <pic:blipFill>
+                    <a:blip r:embed="rId20"/>
+                    <a:stretch>
+                      <a:fillRect/>
+                    </a:stretch>
+                  </pic:blipFill>
+                  <pic:spPr>
+                    <a:xfrm>
+                      <a:off x="0" y="0"/>
+                      <a:ext cx="4839119" cy="2857748"/>
+                    </a:xfrm>
+                    <a:prstGeom prst="rect">
+                      <a:avLst/>
+                    </a:prstGeom>
+                  </pic:spPr>
+                </pic:pic>
+              </a:graphicData>
+            </a:graphic>
+          </wp:inline>
+        </w:drawing>
+      </w:r>
+    </w:p>
+    <w:p>
+      <w:pPr>
+        <w:ind w:left="360"/>
+        <w:rPr>
+          <w:sz w:val="32"/>
+          <w:szCs w:val="32"/>
+        </w:rPr>
+      </w:pPr>
+    </w:p>
+    <w:p>
+      <w:pPr>
+        <w:pStyle w:val="ListeParagraf"/>
+        <w:numPr>
+          <w:ilvl w:val="0"/>
+          <w:numId w:val="5"/>
+        </w:numPr>
+        <w:rPr>
+          <w:sz w:val="28"/>
+          <w:szCs w:val="28"/>
+        </w:rPr>
+      </w:pPr>
+      <w:r>
+        <w:rPr>
+          <w:sz w:val="28"/>
+          <w:szCs w:val="28"/>
+        </w:rPr>
+        <w:t xml:space="preserve">EfficientNetB3 modeli 12.3M, </w:t>
+      </w:r>
+      <w:r>
+        <w:rPr>
+          <w:sz w:val="28"/>
+          <w:szCs w:val="28"/>
+        </w:rPr>
+        <w:t>EfficientNetV2B3 14</w:t>
+      </w:r>
+      <w:r>
+        <w:rPr>
+          <w:sz w:val="28"/>
+          <w:szCs w:val="28"/>
+          <w:lang w:val="en-US"/>
+        </w:rPr>
+        <w:t>.5M</w:t>
+      </w:r>
+      <w:r>
+        <w:rPr>
+          <w:sz w:val="28"/>
+          <w:szCs w:val="28"/>
+        </w:rPr>
+        <w:t xml:space="preserve">, </w:t>
+      </w:r>
+      <w:r>
+        <w:rPr>
+          <w:sz w:val="28"/>
+          <w:szCs w:val="28"/>
+        </w:rPr>
+        <w:t xml:space="preserve">EfficientNetV2S 21.6M, </w:t>
+      </w:r>
+      <w:proofErr w:type="spellStart"/>
+      <w:r>
+        <w:rPr>
+          <w:sz w:val="28"/>
+          <w:szCs w:val="28"/>
+        </w:rPr>
+        <w:t>ConvNeXtTiny</w:t>
+      </w:r>
+      <w:proofErr w:type="spellEnd"/>
+      <w:r>
+        <w:rPr>
+          <w:sz w:val="28"/>
+          <w:szCs w:val="28"/>
+        </w:rPr>
+        <w:t xml:space="preserve"> 28.6M parametreye sahiptir. Yukarıda açıkladığımız sonuçlara göre sigara tespit modeli hem işlem hacmi küçüklüğü hem de başarı oranı açısından en uygun model EfficientNetB3 olmaktadır.</w:t>
+      </w:r>
+    </w:p>
+    <w:p>
+      <w:pPr>
+        <w:ind w:left="360"/>
+        <w:rPr>
+          <w:sz w:val="32"/>
+          <w:szCs w:val="32"/>
+        </w:rPr>
+      </w:pPr>
+    </w:p>
+    <w:p>
+      <w:pPr>
+        <w:ind w:left="360"/>
+        <w:rPr>
+          <w:sz w:val="32"/>
+          <w:szCs w:val="32"/>
+        </w:rPr>
+      </w:pPr>
+    </w:p>
+    <w:p>
+      <w:pPr>
+        <w:ind w:left="360"/>
+        <w:rPr>
           <w:sz w:val="32"/>
           <w:szCs w:val="32"/>
         </w:rPr>
@@ -857,6 +2062,7 @@
           <w:sz w:val="32"/>
           <w:szCs w:val="32"/>
         </w:rPr>
+        <w:lastRenderedPageBreak/>
         <w:t>Kask-Yelek Tespit Modeli (</w:t>
       </w:r>
       <w:proofErr w:type="spellStart"/>
@@ -966,7 +2172,6 @@
           <w:sz w:val="24"/>
           <w:szCs w:val="24"/>
         </w:rPr>
-        <w:lastRenderedPageBreak/>
         <w:t>- Train-</w:t>
       </w:r>
       <w:proofErr w:type="spellStart"/>
@@ -1016,61 +2221,6 @@
     </w:p>
     <w:p>
       <w:pPr>
-        <w:ind w:left="360"/>
-        <w:rPr>
-          <w:sz w:val="24"/>
-          <w:szCs w:val="24"/>
-        </w:rPr>
-      </w:pPr>
-    </w:p>
-    <w:p>
-      <w:pPr>
-        <w:ind w:left="360"/>
-        <w:rPr>
-          <w:sz w:val="24"/>
-          <w:szCs w:val="24"/>
-        </w:rPr>
-      </w:pPr>
-    </w:p>
-    <w:p>
-      <w:pPr>
-        <w:ind w:left="360"/>
-        <w:rPr>
-          <w:sz w:val="24"/>
-          <w:szCs w:val="24"/>
-        </w:rPr>
-      </w:pPr>
-    </w:p>
-    <w:p>
-      <w:pPr>
-        <w:ind w:left="360"/>
-        <w:rPr>
-          <w:sz w:val="24"/>
-          <w:szCs w:val="24"/>
-        </w:rPr>
-      </w:pPr>
-    </w:p>
-    <w:p>
-      <w:pPr>
-        <w:ind w:left="360"/>
-        <w:rPr>
-          <w:sz w:val="24"/>
-          <w:szCs w:val="24"/>
-        </w:rPr>
-      </w:pPr>
-    </w:p>
-    <w:p>
-      <w:pPr>
-        <w:ind w:left="360"/>
-        <w:rPr>
-          <w:sz w:val="24"/>
-          <w:szCs w:val="24"/>
-        </w:rPr>
-      </w:pPr>
-    </w:p>
-    <w:p>
-      <w:pPr>
-        <w:ind w:left="360"/>
         <w:rPr>
           <w:sz w:val="24"/>
           <w:szCs w:val="24"/>
@@ -1169,7 +2319,7 @@
                     </pic:cNvPicPr>
                   </pic:nvPicPr>
                   <pic:blipFill>
-                    <a:blip r:embed="rId12">
+                    <a:blip r:embed="rId21">
                       <a:extLst>
                         <a:ext uri="{28A0092B-C50C-407E-A947-70E740481C1C}">
                           <a14:useLocalDpi xmlns:a14="http://schemas.microsoft.com/office/drawing/2010/main" val="0"/>
@@ -1514,22 +2664,6 @@
     </w:p>
     <w:p>
       <w:pPr>
-        <w:rPr>
-          <w:sz w:val="32"/>
-          <w:szCs w:val="32"/>
-        </w:rPr>
-      </w:pPr>
-    </w:p>
-    <w:p>
-      <w:pPr>
-        <w:rPr>
-          <w:sz w:val="32"/>
-          <w:szCs w:val="32"/>
-        </w:rPr>
-      </w:pPr>
-    </w:p>
-    <w:p>
-      <w:pPr>
         <w:pStyle w:val="ListeParagraf"/>
         <w:numPr>
           <w:ilvl w:val="1"/>
@@ -1545,6 +2679,7 @@
           <w:sz w:val="32"/>
           <w:szCs w:val="32"/>
         </w:rPr>
+        <w:lastRenderedPageBreak/>
         <w:t>YOLO</w:t>
       </w:r>
     </w:p>
@@ -1600,7 +2735,7 @@
                     </pic:cNvPicPr>
                   </pic:nvPicPr>
                   <pic:blipFill>
-                    <a:blip r:embed="rId13">
+                    <a:blip r:embed="rId22">
                       <a:extLst>
                         <a:ext uri="{28A0092B-C50C-407E-A947-70E740481C1C}">
                           <a14:useLocalDpi xmlns:a14="http://schemas.microsoft.com/office/drawing/2010/main" val="0"/>
@@ -1684,7 +2819,7 @@
                     </pic:cNvPicPr>
                   </pic:nvPicPr>
                   <pic:blipFill>
-                    <a:blip r:embed="rId14">
+                    <a:blip r:embed="rId23">
                       <a:extLst>
                         <a:ext uri="{28A0092B-C50C-407E-A947-70E740481C1C}">
                           <a14:useLocalDpi xmlns:a14="http://schemas.microsoft.com/office/drawing/2010/main" val="0"/>
@@ -1843,7 +2978,6 @@
           <w:sz w:val="24"/>
           <w:szCs w:val="24"/>
         </w:rPr>
-        <w:lastRenderedPageBreak/>
         <w:drawing>
           <wp:inline distT="0" distB="0" distL="0" distR="0" wp14:anchorId="605A7275" wp14:editId="7BD8D50D">
             <wp:extent cx="5731510" cy="2992120"/>
@@ -1860,7 +2994,7 @@
                     <pic:cNvPicPr/>
                   </pic:nvPicPr>
                   <pic:blipFill>
-                    <a:blip r:embed="rId15"/>
+                    <a:blip r:embed="rId24"/>
                     <a:stretch>
                       <a:fillRect/>
                     </a:stretch>
@@ -1883,24 +3017,6 @@
     </w:p>
     <w:p>
       <w:pPr>
-        <w:ind w:firstLine="360"/>
-        <w:rPr>
-          <w:sz w:val="24"/>
-          <w:szCs w:val="24"/>
-        </w:rPr>
-      </w:pPr>
-    </w:p>
-    <w:p>
-      <w:pPr>
-        <w:ind w:firstLine="360"/>
-        <w:rPr>
-          <w:sz w:val="24"/>
-          <w:szCs w:val="24"/>
-        </w:rPr>
-      </w:pPr>
-    </w:p>
-    <w:p>
-      <w:pPr>
         <w:pStyle w:val="ListeParagraf"/>
         <w:numPr>
           <w:ilvl w:val="0"/>
@@ -1916,6 +3032,7 @@
           <w:sz w:val="24"/>
           <w:szCs w:val="24"/>
         </w:rPr>
+        <w:lastRenderedPageBreak/>
         <w:t>Kaçırılan / Alakasız Tespit Edilen Veriler:</w:t>
       </w:r>
     </w:p>
@@ -2204,6 +3321,81 @@
     </w:p>
     <w:p>
       <w:pPr>
+        <w:ind w:left="360"/>
+        <w:rPr>
+          <w:sz w:val="32"/>
+          <w:szCs w:val="32"/>
+        </w:rPr>
+      </w:pPr>
+      <w:r>
+        <w:rPr>
+          <w:sz w:val="32"/>
+          <w:szCs w:val="32"/>
+        </w:rPr>
+        <w:t xml:space="preserve">2.3 </w:t>
+      </w:r>
+      <w:proofErr w:type="spellStart"/>
+      <w:r>
+        <w:rPr>
+          <w:sz w:val="32"/>
+          <w:szCs w:val="32"/>
+        </w:rPr>
+        <w:t>Faster</w:t>
+      </w:r>
+      <w:proofErr w:type="spellEnd"/>
+      <w:r>
+        <w:rPr>
+          <w:sz w:val="32"/>
+          <w:szCs w:val="32"/>
+        </w:rPr>
+        <w:t>-RCNN:</w:t>
+      </w:r>
+    </w:p>
+    <w:p>
+      <w:pPr>
+        <w:ind w:left="360"/>
+        <w:rPr>
+          <w:sz w:val="200"/>
+          <w:szCs w:val="200"/>
+        </w:rPr>
+      </w:pPr>
+      <w:r>
+        <w:rPr>
+          <w:sz w:val="200"/>
+          <w:szCs w:val="200"/>
+        </w:rPr>
+        <w:t>MURAT BURAYI YAZARSIN</w:t>
+      </w:r>
+    </w:p>
+    <w:p>
+      <w:pPr>
+        <w:ind w:left="360"/>
+        <w:rPr>
+          <w:sz w:val="32"/>
+          <w:szCs w:val="32"/>
+        </w:rPr>
+      </w:pPr>
+    </w:p>
+    <w:p>
+      <w:pPr>
+        <w:ind w:left="360"/>
+        <w:rPr>
+          <w:sz w:val="32"/>
+          <w:szCs w:val="32"/>
+        </w:rPr>
+      </w:pPr>
+    </w:p>
+    <w:p>
+      <w:pPr>
+        <w:ind w:left="360"/>
+        <w:rPr>
+          <w:sz w:val="32"/>
+          <w:szCs w:val="32"/>
+        </w:rPr>
+      </w:pPr>
+    </w:p>
+    <w:p>
+      <w:pPr>
         <w:pStyle w:val="ListeParagraf"/>
         <w:numPr>
           <w:ilvl w:val="0"/>
@@ -2219,6 +3411,7 @@
           <w:sz w:val="32"/>
           <w:szCs w:val="32"/>
         </w:rPr>
+        <w:lastRenderedPageBreak/>
         <w:t xml:space="preserve">Yangın Tespit Modeli (Fire </w:t>
       </w:r>
       <w:proofErr w:type="spellStart"/>
@@ -2237,23 +3430,32 @@
         </w:rPr>
         <w:t>):</w:t>
       </w:r>
+    </w:p>
+    <w:p>
+      <w:pPr>
+        <w:pStyle w:val="ListeParagraf"/>
+        <w:rPr>
+          <w:sz w:val="32"/>
+          <w:szCs w:val="32"/>
+        </w:rPr>
+      </w:pPr>
     </w:p>
     <w:p>
       <w:pPr>
         <w:pStyle w:val="ListeParagraf"/>
         <w:numPr>
-          <w:ilvl w:val="0"/>
-          <w:numId w:val="5"/>
+          <w:ilvl w:val="1"/>
+          <w:numId w:val="3"/>
         </w:numPr>
         <w:rPr>
-          <w:sz w:val="24"/>
-          <w:szCs w:val="24"/>
-        </w:rPr>
-      </w:pPr>
-      <w:r>
-        <w:rPr>
-          <w:sz w:val="24"/>
-          <w:szCs w:val="24"/>
+          <w:sz w:val="32"/>
+          <w:szCs w:val="32"/>
+        </w:rPr>
+      </w:pPr>
+      <w:r>
+        <w:rPr>
+          <w:sz w:val="32"/>
+          <w:szCs w:val="32"/>
         </w:rPr>
         <w:t>ResNet50 Model Performansı:</w:t>
       </w:r>
@@ -2272,7 +3474,6 @@
           <w:sz w:val="24"/>
           <w:szCs w:val="24"/>
         </w:rPr>
-        <w:lastRenderedPageBreak/>
         <w:drawing>
           <wp:inline distT="0" distB="0" distL="0" distR="0" wp14:anchorId="40AAD67E" wp14:editId="62986B13">
             <wp:extent cx="5731510" cy="2915285"/>
@@ -2289,7 +3490,7 @@
                     <pic:cNvPicPr/>
                   </pic:nvPicPr>
                   <pic:blipFill>
-                    <a:blip r:embed="rId16"/>
+                    <a:blip r:embed="rId25"/>
                     <a:stretch>
                       <a:fillRect/>
                     </a:stretch>
@@ -2314,18 +3515,18 @@
       <w:pPr>
         <w:pStyle w:val="ListeParagraf"/>
         <w:numPr>
-          <w:ilvl w:val="0"/>
-          <w:numId w:val="5"/>
+          <w:ilvl w:val="1"/>
+          <w:numId w:val="3"/>
         </w:numPr>
         <w:rPr>
-          <w:sz w:val="24"/>
-          <w:szCs w:val="24"/>
-        </w:rPr>
-      </w:pPr>
-      <w:r>
-        <w:rPr>
-          <w:sz w:val="24"/>
-          <w:szCs w:val="24"/>
+          <w:sz w:val="28"/>
+          <w:szCs w:val="28"/>
+        </w:rPr>
+      </w:pPr>
+      <w:r>
+        <w:rPr>
+          <w:sz w:val="28"/>
+          <w:szCs w:val="28"/>
         </w:rPr>
         <w:t>VGG16 Model Performansı:</w:t>
       </w:r>
@@ -2345,9 +3546,9 @@
           <w:szCs w:val="24"/>
         </w:rPr>
         <w:drawing>
-          <wp:inline distT="0" distB="0" distL="0" distR="0" wp14:anchorId="07FCEBFE" wp14:editId="0CFA89C2">
-            <wp:extent cx="5731510" cy="2905125"/>
-            <wp:effectExtent l="0" t="0" r="2540" b="9525"/>
+          <wp:inline distT="0" distB="0" distL="0" distR="0" wp14:anchorId="07FCEBFE" wp14:editId="7561018D">
+            <wp:extent cx="4947378" cy="2507673"/>
+            <wp:effectExtent l="0" t="0" r="5715" b="6985"/>
             <wp:docPr id="7" name="Resim 7" descr="çizelge içeren bir resim&#10;&#10;Açıklama otomatik olarak oluşturuldu"/>
             <wp:cNvGraphicFramePr>
               <a:graphicFrameLocks xmlns:a="http://schemas.openxmlformats.org/drawingml/2006/main" noChangeAspect="1"/>
@@ -2360,7 +3561,7 @@
                     <pic:cNvPicPr/>
                   </pic:nvPicPr>
                   <pic:blipFill>
-                    <a:blip r:embed="rId17"/>
+                    <a:blip r:embed="rId26"/>
                     <a:stretch>
                       <a:fillRect/>
                     </a:stretch>
@@ -2368,7 +3569,7 @@
                   <pic:spPr>
                     <a:xfrm>
                       <a:off x="0" y="0"/>
-                      <a:ext cx="5731510" cy="2905125"/>
+                      <a:ext cx="5019244" cy="2544100"/>
                     </a:xfrm>
                     <a:prstGeom prst="rect">
                       <a:avLst/>
@@ -2419,6 +3620,298 @@
     </w:p>
     <w:p>
       <w:pPr>
+        <w:pStyle w:val="ListeParagraf"/>
+        <w:ind w:left="1080"/>
+        <w:rPr>
+          <w:sz w:val="32"/>
+          <w:szCs w:val="32"/>
+        </w:rPr>
+      </w:pPr>
+    </w:p>
+    <w:p>
+      <w:pPr>
+        <w:pStyle w:val="ListeParagraf"/>
+        <w:numPr>
+          <w:ilvl w:val="1"/>
+          <w:numId w:val="3"/>
+        </w:numPr>
+        <w:rPr>
+          <w:sz w:val="32"/>
+          <w:szCs w:val="32"/>
+        </w:rPr>
+      </w:pPr>
+      <w:r>
+        <w:rPr>
+          <w:sz w:val="32"/>
+          <w:szCs w:val="32"/>
+        </w:rPr>
+        <w:t>YOLOv8:</w:t>
+      </w:r>
+    </w:p>
+    <w:p>
+      <w:pPr>
+        <w:pStyle w:val="ListeParagraf"/>
+        <w:numPr>
+          <w:ilvl w:val="0"/>
+          <w:numId w:val="5"/>
+        </w:numPr>
+        <w:rPr>
+          <w:sz w:val="32"/>
+          <w:szCs w:val="32"/>
+        </w:rPr>
+      </w:pPr>
+      <w:r>
+        <w:rPr>
+          <w:sz w:val="24"/>
+          <w:szCs w:val="24"/>
+        </w:rPr>
+        <w:t>Önceki modellerde kullandığımız veri seti çok az sayıda veri içeriyordu. Toplam 879 etiketli resim içeriyordu. Model performansını dışardan eklenen yeni verilerle denediğimizde çok başarısız bir performans aldık. Bu yüzden yeni bir veri seti oluşturmaya karar verdik.</w:t>
+      </w:r>
+    </w:p>
+    <w:p>
+      <w:pPr>
+        <w:pStyle w:val="ListeParagraf"/>
+        <w:numPr>
+          <w:ilvl w:val="0"/>
+          <w:numId w:val="5"/>
+        </w:numPr>
+        <w:rPr>
+          <w:sz w:val="32"/>
+          <w:szCs w:val="32"/>
+        </w:rPr>
+      </w:pPr>
+      <w:r>
+        <w:rPr>
+          <w:sz w:val="24"/>
+          <w:szCs w:val="24"/>
+        </w:rPr>
+        <w:lastRenderedPageBreak/>
+        <w:t>Yeni oluşturduğumuz veri seti toplam 20962 resimden oluşuyor. Her resimde yangın, duman içeren kareler ayrı txt dosyalarında etiketlenmiş durumda. Aynı zamanda modele yangın veya duman ile alakalı olmayan kareler ‘</w:t>
+      </w:r>
+      <w:proofErr w:type="spellStart"/>
+      <w:r>
+        <w:rPr>
+          <w:sz w:val="24"/>
+          <w:szCs w:val="24"/>
+        </w:rPr>
+        <w:t>others</w:t>
+      </w:r>
+      <w:proofErr w:type="spellEnd"/>
+      <w:r>
+        <w:rPr>
+          <w:sz w:val="24"/>
+          <w:szCs w:val="24"/>
+        </w:rPr>
+        <w:t>’ etiketiyle tanıtıldı. Veri setini güçlendirmek için kask-yelek veri setimizden yaklaşık 2500 veri ‘</w:t>
+      </w:r>
+      <w:proofErr w:type="spellStart"/>
+      <w:r>
+        <w:rPr>
+          <w:sz w:val="24"/>
+          <w:szCs w:val="24"/>
+        </w:rPr>
+        <w:t>others</w:t>
+      </w:r>
+      <w:proofErr w:type="spellEnd"/>
+      <w:r>
+        <w:rPr>
+          <w:sz w:val="24"/>
+          <w:szCs w:val="24"/>
+        </w:rPr>
+        <w:t>’ etiketiyle veri setine katıldı.</w:t>
+      </w:r>
+    </w:p>
+    <w:p>
+      <w:pPr>
+        <w:pStyle w:val="ListeParagraf"/>
+        <w:numPr>
+          <w:ilvl w:val="0"/>
+          <w:numId w:val="5"/>
+        </w:numPr>
+        <w:rPr>
+          <w:sz w:val="32"/>
+          <w:szCs w:val="32"/>
+        </w:rPr>
+      </w:pPr>
+      <w:proofErr w:type="spellStart"/>
+      <w:r>
+        <w:rPr>
+          <w:sz w:val="24"/>
+          <w:szCs w:val="24"/>
+        </w:rPr>
+        <w:t>Validation</w:t>
+      </w:r>
+      <w:proofErr w:type="spellEnd"/>
+      <w:r>
+        <w:rPr>
+          <w:sz w:val="24"/>
+          <w:szCs w:val="24"/>
+        </w:rPr>
+        <w:t xml:space="preserve"> veri seti Performansı:</w:t>
+      </w:r>
+    </w:p>
+    <w:p>
+      <w:pPr>
+        <w:ind w:left="360"/>
+        <w:rPr>
+          <w:sz w:val="32"/>
+          <w:szCs w:val="32"/>
+        </w:rPr>
+      </w:pPr>
+      <w:r>
+        <w:rPr>
+          <w:noProof/>
+          <w:sz w:val="32"/>
+          <w:szCs w:val="32"/>
+        </w:rPr>
+        <w:drawing>
+          <wp:inline distT="0" distB="0" distL="0" distR="0" wp14:anchorId="618E7D76" wp14:editId="39BD2CA3">
+            <wp:extent cx="6254846" cy="1891145"/>
+            <wp:effectExtent l="0" t="0" r="0" b="0"/>
+            <wp:docPr id="20" name="Resim 20" descr="masa içeren bir resim&#10;&#10;Açıklama otomatik olarak oluşturuldu"/>
+            <wp:cNvGraphicFramePr>
+              <a:graphicFrameLocks xmlns:a="http://schemas.openxmlformats.org/drawingml/2006/main" noChangeAspect="1"/>
+            </wp:cNvGraphicFramePr>
+            <a:graphic xmlns:a="http://schemas.openxmlformats.org/drawingml/2006/main">
+              <a:graphicData uri="http://schemas.openxmlformats.org/drawingml/2006/picture">
+                <pic:pic xmlns:pic="http://schemas.openxmlformats.org/drawingml/2006/picture">
+                  <pic:nvPicPr>
+                    <pic:cNvPr id="20" name="Resim 20" descr="masa içeren bir resim&#10;&#10;Açıklama otomatik olarak oluşturuldu"/>
+                    <pic:cNvPicPr/>
+                  </pic:nvPicPr>
+                  <pic:blipFill>
+                    <a:blip r:embed="rId27"/>
+                    <a:stretch>
+                      <a:fillRect/>
+                    </a:stretch>
+                  </pic:blipFill>
+                  <pic:spPr>
+                    <a:xfrm>
+                      <a:off x="0" y="0"/>
+                      <a:ext cx="6272763" cy="1896562"/>
+                    </a:xfrm>
+                    <a:prstGeom prst="rect">
+                      <a:avLst/>
+                    </a:prstGeom>
+                  </pic:spPr>
+                </pic:pic>
+              </a:graphicData>
+            </a:graphic>
+          </wp:inline>
+        </w:drawing>
+      </w:r>
+    </w:p>
+    <w:p>
+      <w:pPr>
+        <w:pStyle w:val="ListeParagraf"/>
+        <w:numPr>
+          <w:ilvl w:val="0"/>
+          <w:numId w:val="5"/>
+        </w:numPr>
+        <w:rPr>
+          <w:sz w:val="24"/>
+          <w:szCs w:val="24"/>
+        </w:rPr>
+      </w:pPr>
+      <w:r>
+        <w:rPr>
+          <w:sz w:val="24"/>
+          <w:szCs w:val="24"/>
+        </w:rPr>
+        <w:t>Model ile etiketlenmiş örnek veri:</w:t>
+      </w:r>
+    </w:p>
+    <w:p>
+      <w:pPr>
+        <w:ind w:left="360"/>
+        <w:rPr>
+          <w:sz w:val="32"/>
+          <w:szCs w:val="32"/>
+        </w:rPr>
+      </w:pPr>
+      <w:r>
+        <w:rPr>
+          <w:noProof/>
+        </w:rPr>
+        <w:drawing>
+          <wp:inline distT="0" distB="0" distL="0" distR="0" wp14:anchorId="19CCB03F" wp14:editId="7B55079F">
+            <wp:extent cx="3332018" cy="3332018"/>
+            <wp:effectExtent l="0" t="0" r="1905" b="1905"/>
+            <wp:docPr id="21" name="Resim 21" descr="metin, koyu içeren bir resim&#10;&#10;Açıklama otomatik olarak oluşturuldu"/>
+            <wp:cNvGraphicFramePr>
+              <a:graphicFrameLocks xmlns:a="http://schemas.openxmlformats.org/drawingml/2006/main" noChangeAspect="1"/>
+            </wp:cNvGraphicFramePr>
+            <a:graphic xmlns:a="http://schemas.openxmlformats.org/drawingml/2006/main">
+              <a:graphicData uri="http://schemas.openxmlformats.org/drawingml/2006/picture">
+                <pic:pic xmlns:pic="http://schemas.openxmlformats.org/drawingml/2006/picture">
+                  <pic:nvPicPr>
+                    <pic:cNvPr id="21" name="Resim 21" descr="metin, koyu içeren bir resim&#10;&#10;Açıklama otomatik olarak oluşturuldu"/>
+                    <pic:cNvPicPr>
+                      <a:picLocks noChangeAspect="1" noChangeArrowheads="1"/>
+                    </pic:cNvPicPr>
+                  </pic:nvPicPr>
+                  <pic:blipFill>
+                    <a:blip r:embed="rId28">
+                      <a:extLst>
+                        <a:ext uri="{28A0092B-C50C-407E-A947-70E740481C1C}">
+                          <a14:useLocalDpi xmlns:a14="http://schemas.microsoft.com/office/drawing/2010/main" val="0"/>
+                        </a:ext>
+                      </a:extLst>
+                    </a:blip>
+                    <a:srcRect/>
+                    <a:stretch>
+                      <a:fillRect/>
+                    </a:stretch>
+                  </pic:blipFill>
+                  <pic:spPr bwMode="auto">
+                    <a:xfrm>
+                      <a:off x="0" y="0"/>
+                      <a:ext cx="3365166" cy="3365166"/>
+                    </a:xfrm>
+                    <a:prstGeom prst="rect">
+                      <a:avLst/>
+                    </a:prstGeom>
+                    <a:noFill/>
+                    <a:ln>
+                      <a:noFill/>
+                    </a:ln>
+                  </pic:spPr>
+                </pic:pic>
+              </a:graphicData>
+            </a:graphic>
+          </wp:inline>
+        </w:drawing>
+      </w:r>
+    </w:p>
+    <w:p>
+      <w:pPr>
+        <w:ind w:left="360"/>
+        <w:rPr>
+          <w:sz w:val="32"/>
+          <w:szCs w:val="32"/>
+        </w:rPr>
+      </w:pPr>
+    </w:p>
+    <w:p>
+      <w:pPr>
+        <w:ind w:left="360"/>
+        <w:rPr>
+          <w:sz w:val="32"/>
+          <w:szCs w:val="32"/>
+        </w:rPr>
+      </w:pPr>
+    </w:p>
+    <w:p>
+      <w:pPr>
+        <w:ind w:left="360"/>
+        <w:rPr>
+          <w:sz w:val="32"/>
+          <w:szCs w:val="32"/>
+        </w:rPr>
+      </w:pPr>
+    </w:p>
+    <w:p>
+      <w:pPr>
         <w:ind w:left="360"/>
         <w:rPr>
           <w:sz w:val="32"/>
@@ -2443,6 +3936,7 @@
           <w:sz w:val="32"/>
           <w:szCs w:val="32"/>
         </w:rPr>
+        <w:lastRenderedPageBreak/>
         <w:t xml:space="preserve">Yaş Tespit Modeli (Age </w:t>
       </w:r>
       <w:proofErr w:type="spellStart"/>
@@ -2466,14 +3960,14 @@
       <w:pPr>
         <w:ind w:left="360"/>
         <w:rPr>
-          <w:sz w:val="32"/>
-          <w:szCs w:val="32"/>
-        </w:rPr>
-      </w:pPr>
-      <w:r>
-        <w:rPr>
-          <w:sz w:val="32"/>
-          <w:szCs w:val="32"/>
+          <w:sz w:val="240"/>
+          <w:szCs w:val="240"/>
+        </w:rPr>
+      </w:pPr>
+      <w:r>
+        <w:rPr>
+          <w:sz w:val="240"/>
+          <w:szCs w:val="240"/>
         </w:rPr>
         <w:t>MURAT burayı yazarsın.</w:t>
       </w:r>
@@ -2945,6 +4439,120 @@
     </w:lvl>
   </w:abstractNum>
   <w:abstractNum w:abstractNumId="4" w15:restartNumberingAfterBreak="0">
+    <w:nsid w:val="685D0434"/>
+    <w:multiLevelType w:val="hybridMultilevel"/>
+    <w:tmpl w:val="C464B338"/>
+    <w:lvl w:ilvl="0" w:tplc="19C29182">
+      <w:start w:val="3"/>
+      <w:numFmt w:val="bullet"/>
+      <w:lvlText w:val=""/>
+      <w:lvlJc w:val="left"/>
+      <w:pPr>
+        <w:ind w:left="1080" w:hanging="360"/>
+      </w:pPr>
+      <w:rPr>
+        <w:rFonts w:ascii="Symbol" w:eastAsiaTheme="minorHAnsi" w:hAnsi="Symbol" w:cstheme="minorBidi" w:hint="default"/>
+        <w:sz w:val="24"/>
+      </w:rPr>
+    </w:lvl>
+    <w:lvl w:ilvl="1" w:tplc="041F0003" w:tentative="1">
+      <w:start w:val="1"/>
+      <w:numFmt w:val="bullet"/>
+      <w:lvlText w:val="o"/>
+      <w:lvlJc w:val="left"/>
+      <w:pPr>
+        <w:ind w:left="1800" w:hanging="360"/>
+      </w:pPr>
+      <w:rPr>
+        <w:rFonts w:ascii="Courier New" w:hAnsi="Courier New" w:cs="Courier New" w:hint="default"/>
+      </w:rPr>
+    </w:lvl>
+    <w:lvl w:ilvl="2" w:tplc="041F0005" w:tentative="1">
+      <w:start w:val="1"/>
+      <w:numFmt w:val="bullet"/>
+      <w:lvlText w:val=""/>
+      <w:lvlJc w:val="left"/>
+      <w:pPr>
+        <w:ind w:left="2520" w:hanging="360"/>
+      </w:pPr>
+      <w:rPr>
+        <w:rFonts w:ascii="Wingdings" w:hAnsi="Wingdings" w:hint="default"/>
+      </w:rPr>
+    </w:lvl>
+    <w:lvl w:ilvl="3" w:tplc="041F0001" w:tentative="1">
+      <w:start w:val="1"/>
+      <w:numFmt w:val="bullet"/>
+      <w:lvlText w:val=""/>
+      <w:lvlJc w:val="left"/>
+      <w:pPr>
+        <w:ind w:left="3240" w:hanging="360"/>
+      </w:pPr>
+      <w:rPr>
+        <w:rFonts w:ascii="Symbol" w:hAnsi="Symbol" w:hint="default"/>
+      </w:rPr>
+    </w:lvl>
+    <w:lvl w:ilvl="4" w:tplc="041F0003" w:tentative="1">
+      <w:start w:val="1"/>
+      <w:numFmt w:val="bullet"/>
+      <w:lvlText w:val="o"/>
+      <w:lvlJc w:val="left"/>
+      <w:pPr>
+        <w:ind w:left="3960" w:hanging="360"/>
+      </w:pPr>
+      <w:rPr>
+        <w:rFonts w:ascii="Courier New" w:hAnsi="Courier New" w:cs="Courier New" w:hint="default"/>
+      </w:rPr>
+    </w:lvl>
+    <w:lvl w:ilvl="5" w:tplc="041F0005" w:tentative="1">
+      <w:start w:val="1"/>
+      <w:numFmt w:val="bullet"/>
+      <w:lvlText w:val=""/>
+      <w:lvlJc w:val="left"/>
+      <w:pPr>
+        <w:ind w:left="4680" w:hanging="360"/>
+      </w:pPr>
+      <w:rPr>
+        <w:rFonts w:ascii="Wingdings" w:hAnsi="Wingdings" w:hint="default"/>
+      </w:rPr>
+    </w:lvl>
+    <w:lvl w:ilvl="6" w:tplc="041F0001" w:tentative="1">
+      <w:start w:val="1"/>
+      <w:numFmt w:val="bullet"/>
+      <w:lvlText w:val=""/>
+      <w:lvlJc w:val="left"/>
+      <w:pPr>
+        <w:ind w:left="5400" w:hanging="360"/>
+      </w:pPr>
+      <w:rPr>
+        <w:rFonts w:ascii="Symbol" w:hAnsi="Symbol" w:hint="default"/>
+      </w:rPr>
+    </w:lvl>
+    <w:lvl w:ilvl="7" w:tplc="041F0003" w:tentative="1">
+      <w:start w:val="1"/>
+      <w:numFmt w:val="bullet"/>
+      <w:lvlText w:val="o"/>
+      <w:lvlJc w:val="left"/>
+      <w:pPr>
+        <w:ind w:left="6120" w:hanging="360"/>
+      </w:pPr>
+      <w:rPr>
+        <w:rFonts w:ascii="Courier New" w:hAnsi="Courier New" w:cs="Courier New" w:hint="default"/>
+      </w:rPr>
+    </w:lvl>
+    <w:lvl w:ilvl="8" w:tplc="041F0005" w:tentative="1">
+      <w:start w:val="1"/>
+      <w:numFmt w:val="bullet"/>
+      <w:lvlText w:val=""/>
+      <w:lvlJc w:val="left"/>
+      <w:pPr>
+        <w:ind w:left="6840" w:hanging="360"/>
+      </w:pPr>
+      <w:rPr>
+        <w:rFonts w:ascii="Wingdings" w:hAnsi="Wingdings" w:hint="default"/>
+      </w:rPr>
+    </w:lvl>
+  </w:abstractNum>
+  <w:abstractNum w:abstractNumId="5" w15:restartNumberingAfterBreak="0">
     <w:nsid w:val="79603911"/>
     <w:multiLevelType w:val="hybridMultilevel"/>
     <w:tmpl w:val="76F06B1C"/>
@@ -3034,7 +4642,7 @@
     </w:lvl>
   </w:abstractNum>
   <w:num w:numId="1" w16cid:durableId="467210292">
-    <w:abstractNumId w:val="4"/>
+    <w:abstractNumId w:val="5"/>
   </w:num>
   <w:num w:numId="2" w16cid:durableId="1766219608">
     <w:abstractNumId w:val="2"/>
@@ -3047,6 +4655,9 @@
   </w:num>
   <w:num w:numId="5" w16cid:durableId="1151870737">
     <w:abstractNumId w:val="1"/>
+  </w:num>
+  <w:num w:numId="6" w16cid:durableId="481774523">
+    <w:abstractNumId w:val="4"/>
   </w:num>
 </w:numbering>
 </file>

</xml_diff>